<commit_message>
#137: write-up.docx, enhance 'data preparation'
</commit_message>
<xml_diff>
--- a/hw8/write-up.docx
+++ b/hw8/write-up.docx
@@ -555,34 +555,25 @@
           <w:szCs w:val="24"/>
           <w:lang w:val="en-CA"/>
         </w:rPr>
-        <w:t xml:space="preserve">This unique situation required a more involved method, then the simple </w:t>
-      </w:r>
-      <w:r>
-        <w:rPr>
-          <w:rFonts w:ascii="Courier New" w:hAnsi="Courier New" w:cs="Courier New"/>
-          <w:sz w:val="24"/>
-          <w:szCs w:val="24"/>
-          <w:lang w:val="en-CA"/>
-        </w:rPr>
-        <w:t>read.csv</w:t>
-      </w:r>
-      <w:r>
-        <w:rPr>
-          <w:rFonts w:ascii="Arial" w:hAnsi="Arial" w:cs="Arial"/>
-          <w:sz w:val="24"/>
-          <w:szCs w:val="24"/>
-          <w:lang w:val="en-CA"/>
-        </w:rPr>
-        <w:t xml:space="preserve">. </w:t>
-      </w:r>
-      <w:r>
-        <w:rPr>
-          <w:rFonts w:ascii="Arial" w:hAnsi="Arial" w:cs="Arial"/>
-          <w:sz w:val="24"/>
-          <w:szCs w:val="24"/>
-          <w:lang w:val="en-CA"/>
-        </w:rPr>
-        <w:t xml:space="preserve"> This meant that the column name needed to be read separately from successive rows.</w:t>
+        <w:t>Therefore,</w:t>
+      </w:r>
+      <w:r>
+        <w:rPr>
+          <w:rFonts w:ascii="Arial" w:hAnsi="Arial" w:cs="Arial"/>
+          <w:sz w:val="24"/>
+          <w:szCs w:val="24"/>
+          <w:lang w:val="en-CA"/>
+        </w:rPr>
+        <w:t xml:space="preserve"> the column name needed to be read separately from successive rows.</w:t>
+      </w:r>
+      <w:r>
+        <w:rPr>
+          <w:rFonts w:ascii="Arial" w:hAnsi="Arial" w:cs="Arial"/>
+          <w:sz w:val="24"/>
+          <w:szCs w:val="24"/>
+          <w:lang w:val="en-CA"/>
+        </w:rPr>
+        <w:t xml:space="preserve"> However,</w:t>
       </w:r>
       <w:r>
         <w:rPr>
@@ -593,36 +584,23 @@
         </w:rPr>
         <w:t xml:space="preserve"> </w:t>
       </w:r>
-      <w:proofErr w:type="spellStart"/>
-      <w:proofErr w:type="gramStart"/>
-      <w:r>
-        <w:rPr>
-          <w:rFonts w:ascii="Arial" w:hAnsi="Arial" w:cs="Arial"/>
-          <w:sz w:val="24"/>
-          <w:szCs w:val="24"/>
-          <w:lang w:val="en-CA"/>
-        </w:rPr>
-        <w:t>However,i</w:t>
-      </w:r>
-      <w:r>
-        <w:rPr>
-          <w:rFonts w:ascii="Arial" w:hAnsi="Arial" w:cs="Arial"/>
-          <w:sz w:val="24"/>
-          <w:szCs w:val="24"/>
-          <w:lang w:val="en-CA"/>
-        </w:rPr>
-        <w:t>nitial</w:t>
-      </w:r>
-      <w:proofErr w:type="spellEnd"/>
-      <w:proofErr w:type="gramEnd"/>
-      <w:r>
-        <w:rPr>
-          <w:rFonts w:ascii="Arial" w:hAnsi="Arial" w:cs="Arial"/>
-          <w:sz w:val="24"/>
-          <w:szCs w:val="24"/>
-          <w:lang w:val="en-CA"/>
-        </w:rPr>
-        <w:t xml:space="preserve"> attempts to load the provided dataset, produced incorrect number of </w:t>
+      <w:r>
+        <w:rPr>
+          <w:rFonts w:ascii="Arial" w:hAnsi="Arial" w:cs="Arial"/>
+          <w:sz w:val="24"/>
+          <w:szCs w:val="24"/>
+          <w:lang w:val="en-CA"/>
+        </w:rPr>
+        <w:t>i</w:t>
+      </w:r>
+      <w:r>
+        <w:rPr>
+          <w:rFonts w:ascii="Arial" w:hAnsi="Arial" w:cs="Arial"/>
+          <w:sz w:val="24"/>
+          <w:szCs w:val="24"/>
+          <w:lang w:val="en-CA"/>
+        </w:rPr>
+        <w:t xml:space="preserve">nitial attempts to load the provided dataset, produced incorrect number of </w:t>
       </w:r>
       <w:r>
         <w:rPr>
@@ -690,6 +668,8 @@
           <w:rStyle w:val="gnkrckgcmrb"/>
           <w:rFonts w:ascii="Lucida Console" w:hAnsi="Lucida Console"/>
           <w:color w:val="0000FF"/>
+          <w:sz w:val="18"/>
+          <w:szCs w:val="18"/>
         </w:rPr>
       </w:pPr>
       <w:r>
@@ -697,6 +677,8 @@
           <w:rStyle w:val="gnkrckgcmsb"/>
           <w:rFonts w:ascii="Lucida Console" w:hAnsi="Lucida Console"/>
           <w:color w:val="0000FF"/>
+          <w:sz w:val="18"/>
+          <w:szCs w:val="18"/>
         </w:rPr>
         <w:t xml:space="preserve">&gt; </w:t>
       </w:r>
@@ -706,6 +688,8 @@
           <w:rStyle w:val="gnkrckgcmrb"/>
           <w:rFonts w:ascii="Lucida Console" w:hAnsi="Lucida Console"/>
           <w:color w:val="0000FF"/>
+          <w:sz w:val="18"/>
+          <w:szCs w:val="18"/>
         </w:rPr>
         <w:t>filepath</w:t>
       </w:r>
@@ -715,6 +699,8 @@
           <w:rStyle w:val="gnkrckgcmrb"/>
           <w:rFonts w:ascii="Lucida Console" w:hAnsi="Lucida Console"/>
           <w:color w:val="0000FF"/>
+          <w:sz w:val="18"/>
+          <w:szCs w:val="18"/>
         </w:rPr>
         <w:t xml:space="preserve"> = 'data/deception_data_converted_final.csv'</w:t>
       </w:r>
@@ -729,6 +715,8 @@
           <w:rStyle w:val="gnkrckgcmrb"/>
           <w:rFonts w:ascii="Lucida Console" w:hAnsi="Lucida Console"/>
           <w:color w:val="0000FF"/>
+          <w:sz w:val="18"/>
+          <w:szCs w:val="18"/>
         </w:rPr>
       </w:pPr>
       <w:r>
@@ -736,6 +724,8 @@
           <w:rStyle w:val="gnkrckgcmsb"/>
           <w:rFonts w:ascii="Lucida Console" w:hAnsi="Lucida Console"/>
           <w:color w:val="0000FF"/>
+          <w:sz w:val="18"/>
+          <w:szCs w:val="18"/>
         </w:rPr>
         <w:t xml:space="preserve">&gt; </w:t>
       </w:r>
@@ -746,6 +736,8 @@
           <w:rStyle w:val="gnkrckgcmrb"/>
           <w:rFonts w:ascii="Lucida Console" w:hAnsi="Lucida Console"/>
           <w:color w:val="0000FF"/>
+          <w:sz w:val="18"/>
+          <w:szCs w:val="18"/>
         </w:rPr>
         <w:t>df.colnames</w:t>
       </w:r>
@@ -756,6 +748,8 @@
           <w:rStyle w:val="gnkrckgcmrb"/>
           <w:rFonts w:ascii="Lucida Console" w:hAnsi="Lucida Console"/>
           <w:color w:val="0000FF"/>
+          <w:sz w:val="18"/>
+          <w:szCs w:val="18"/>
         </w:rPr>
         <w:t xml:space="preserve"> = </w:t>
       </w:r>
@@ -765,6 +759,8 @@
           <w:rStyle w:val="gnkrckgcmrb"/>
           <w:rFonts w:ascii="Lucida Console" w:hAnsi="Lucida Console"/>
           <w:color w:val="0000FF"/>
+          <w:sz w:val="18"/>
+          <w:szCs w:val="18"/>
         </w:rPr>
         <w:t>read.table</w:t>
       </w:r>
@@ -774,6 +770,8 @@
           <w:rStyle w:val="gnkrckgcmrb"/>
           <w:rFonts w:ascii="Lucida Console" w:hAnsi="Lucida Console"/>
           <w:color w:val="0000FF"/>
+          <w:sz w:val="18"/>
+          <w:szCs w:val="18"/>
         </w:rPr>
         <w:t>(</w:t>
       </w:r>
@@ -783,6 +781,8 @@
           <w:rStyle w:val="gnkrckgcmrb"/>
           <w:rFonts w:ascii="Lucida Console" w:hAnsi="Lucida Console"/>
           <w:color w:val="0000FF"/>
+          <w:sz w:val="18"/>
+          <w:szCs w:val="18"/>
         </w:rPr>
         <w:t>filepath</w:t>
       </w:r>
@@ -792,6 +792,8 @@
           <w:rStyle w:val="gnkrckgcmrb"/>
           <w:rFonts w:ascii="Lucida Console" w:hAnsi="Lucida Console"/>
           <w:color w:val="0000FF"/>
+          <w:sz w:val="18"/>
+          <w:szCs w:val="18"/>
         </w:rPr>
         <w:t xml:space="preserve">, </w:t>
       </w:r>
@@ -801,6 +803,8 @@
           <w:rStyle w:val="gnkrckgcmrb"/>
           <w:rFonts w:ascii="Lucida Console" w:hAnsi="Lucida Console"/>
           <w:color w:val="0000FF"/>
+          <w:sz w:val="18"/>
+          <w:szCs w:val="18"/>
         </w:rPr>
         <w:t>nrow</w:t>
       </w:r>
@@ -810,6 +814,8 @@
           <w:rStyle w:val="gnkrckgcmrb"/>
           <w:rFonts w:ascii="Lucida Console" w:hAnsi="Lucida Console"/>
           <w:color w:val="0000FF"/>
+          <w:sz w:val="18"/>
+          <w:szCs w:val="18"/>
         </w:rPr>
         <w:t xml:space="preserve">=1, </w:t>
       </w:r>
@@ -819,6 +825,8 @@
           <w:rStyle w:val="gnkrckgcmrb"/>
           <w:rFonts w:ascii="Lucida Console" w:hAnsi="Lucida Console"/>
           <w:color w:val="0000FF"/>
+          <w:sz w:val="18"/>
+          <w:szCs w:val="18"/>
         </w:rPr>
         <w:t>stringsAsFactors</w:t>
       </w:r>
@@ -828,6 +836,8 @@
           <w:rStyle w:val="gnkrckgcmrb"/>
           <w:rFonts w:ascii="Lucida Console" w:hAnsi="Lucida Console"/>
           <w:color w:val="0000FF"/>
+          <w:sz w:val="18"/>
+          <w:szCs w:val="18"/>
         </w:rPr>
         <w:t xml:space="preserve">=FALSE, </w:t>
       </w:r>
@@ -837,6 +847,8 @@
           <w:rStyle w:val="gnkrckgcmrb"/>
           <w:rFonts w:ascii="Lucida Console" w:hAnsi="Lucida Console"/>
           <w:color w:val="0000FF"/>
+          <w:sz w:val="18"/>
+          <w:szCs w:val="18"/>
         </w:rPr>
         <w:t>sep</w:t>
       </w:r>
@@ -846,6 +858,8 @@
           <w:rStyle w:val="gnkrckgcmrb"/>
           <w:rFonts w:ascii="Lucida Console" w:hAnsi="Lucida Console"/>
           <w:color w:val="0000FF"/>
+          <w:sz w:val="18"/>
+          <w:szCs w:val="18"/>
         </w:rPr>
         <w:t>=',')</w:t>
       </w:r>
@@ -860,6 +874,8 @@
           <w:rStyle w:val="gnkrckgcmrb"/>
           <w:rFonts w:ascii="Lucida Console" w:hAnsi="Lucida Console"/>
           <w:color w:val="0000FF"/>
+          <w:sz w:val="18"/>
+          <w:szCs w:val="18"/>
         </w:rPr>
       </w:pPr>
       <w:r>
@@ -867,6 +883,8 @@
           <w:rStyle w:val="gnkrckgcmsb"/>
           <w:rFonts w:ascii="Lucida Console" w:hAnsi="Lucida Console"/>
           <w:color w:val="0000FF"/>
+          <w:sz w:val="18"/>
+          <w:szCs w:val="18"/>
         </w:rPr>
         <w:t xml:space="preserve">&gt; </w:t>
       </w:r>
@@ -877,6 +895,8 @@
           <w:rStyle w:val="gnkrckgcmrb"/>
           <w:rFonts w:ascii="Lucida Console" w:hAnsi="Lucida Console"/>
           <w:color w:val="0000FF"/>
+          <w:sz w:val="18"/>
+          <w:szCs w:val="18"/>
         </w:rPr>
         <w:t>df.full</w:t>
       </w:r>
@@ -887,6 +907,8 @@
           <w:rStyle w:val="gnkrckgcmrb"/>
           <w:rFonts w:ascii="Lucida Console" w:hAnsi="Lucida Console"/>
           <w:color w:val="0000FF"/>
+          <w:sz w:val="18"/>
+          <w:szCs w:val="18"/>
         </w:rPr>
         <w:t xml:space="preserve"> = </w:t>
       </w:r>
@@ -896,6 +918,8 @@
           <w:rStyle w:val="gnkrckgcmrb"/>
           <w:rFonts w:ascii="Lucida Console" w:hAnsi="Lucida Console"/>
           <w:color w:val="0000FF"/>
+          <w:sz w:val="18"/>
+          <w:szCs w:val="18"/>
         </w:rPr>
         <w:t>read.table</w:t>
       </w:r>
@@ -905,6 +929,8 @@
           <w:rStyle w:val="gnkrckgcmrb"/>
           <w:rFonts w:ascii="Lucida Console" w:hAnsi="Lucida Console"/>
           <w:color w:val="0000FF"/>
+          <w:sz w:val="18"/>
+          <w:szCs w:val="18"/>
         </w:rPr>
         <w:t>(</w:t>
       </w:r>
@@ -914,6 +940,8 @@
           <w:rStyle w:val="gnkrckgcmrb"/>
           <w:rFonts w:ascii="Lucida Console" w:hAnsi="Lucida Console"/>
           <w:color w:val="0000FF"/>
+          <w:sz w:val="18"/>
+          <w:szCs w:val="18"/>
         </w:rPr>
         <w:t>filepath</w:t>
       </w:r>
@@ -923,6 +951,8 @@
           <w:rStyle w:val="gnkrckgcmrb"/>
           <w:rFonts w:ascii="Lucida Console" w:hAnsi="Lucida Console"/>
           <w:color w:val="0000FF"/>
+          <w:sz w:val="18"/>
+          <w:szCs w:val="18"/>
         </w:rPr>
         <w:t xml:space="preserve">, skip=1, header=FALSE, </w:t>
       </w:r>
@@ -932,6 +962,8 @@
           <w:rStyle w:val="gnkrckgcmrb"/>
           <w:rFonts w:ascii="Lucida Console" w:hAnsi="Lucida Console"/>
           <w:color w:val="0000FF"/>
+          <w:sz w:val="18"/>
+          <w:szCs w:val="18"/>
         </w:rPr>
         <w:t>sep</w:t>
       </w:r>
@@ -941,6 +973,8 @@
           <w:rStyle w:val="gnkrckgcmrb"/>
           <w:rFonts w:ascii="Lucida Console" w:hAnsi="Lucida Console"/>
           <w:color w:val="0000FF"/>
+          <w:sz w:val="18"/>
+          <w:szCs w:val="18"/>
         </w:rPr>
         <w:t>='\n', fill=TRUE)</w:t>
       </w:r>
@@ -955,6 +989,8 @@
           <w:rStyle w:val="gnkrckgcmrb"/>
           <w:rFonts w:ascii="Lucida Console" w:hAnsi="Lucida Console"/>
           <w:color w:val="0000FF"/>
+          <w:sz w:val="18"/>
+          <w:szCs w:val="18"/>
         </w:rPr>
       </w:pPr>
       <w:r>
@@ -962,6 +998,8 @@
           <w:rStyle w:val="gnkrckgcmsb"/>
           <w:rFonts w:ascii="Lucida Console" w:hAnsi="Lucida Console"/>
           <w:color w:val="0000FF"/>
+          <w:sz w:val="18"/>
+          <w:szCs w:val="18"/>
         </w:rPr>
         <w:t xml:space="preserve">&gt; </w:t>
       </w:r>
@@ -972,6 +1010,8 @@
           <w:rStyle w:val="gnkrckgcmrb"/>
           <w:rFonts w:ascii="Lucida Console" w:hAnsi="Lucida Console"/>
           <w:color w:val="0000FF"/>
+          <w:sz w:val="18"/>
+          <w:szCs w:val="18"/>
         </w:rPr>
         <w:t>count.fields</w:t>
       </w:r>
@@ -982,6 +1022,8 @@
           <w:rStyle w:val="gnkrckgcmrb"/>
           <w:rFonts w:ascii="Lucida Console" w:hAnsi="Lucida Console"/>
           <w:color w:val="0000FF"/>
+          <w:sz w:val="18"/>
+          <w:szCs w:val="18"/>
         </w:rPr>
         <w:t>(</w:t>
       </w:r>
@@ -991,6 +1033,8 @@
           <w:rStyle w:val="gnkrckgcmrb"/>
           <w:rFonts w:ascii="Lucida Console" w:hAnsi="Lucida Console"/>
           <w:color w:val="0000FF"/>
+          <w:sz w:val="18"/>
+          <w:szCs w:val="18"/>
         </w:rPr>
         <w:t>filepath</w:t>
       </w:r>
@@ -1000,6 +1044,8 @@
           <w:rStyle w:val="gnkrckgcmrb"/>
           <w:rFonts w:ascii="Lucida Console" w:hAnsi="Lucida Console"/>
           <w:color w:val="0000FF"/>
+          <w:sz w:val="18"/>
+          <w:szCs w:val="18"/>
         </w:rPr>
         <w:t xml:space="preserve">, </w:t>
       </w:r>
@@ -1009,6 +1055,8 @@
           <w:rStyle w:val="gnkrckgcmrb"/>
           <w:rFonts w:ascii="Lucida Console" w:hAnsi="Lucida Console"/>
           <w:color w:val="0000FF"/>
+          <w:sz w:val="18"/>
+          <w:szCs w:val="18"/>
         </w:rPr>
         <w:t>sep</w:t>
       </w:r>
@@ -1018,6 +1066,8 @@
           <w:rStyle w:val="gnkrckgcmrb"/>
           <w:rFonts w:ascii="Lucida Console" w:hAnsi="Lucida Console"/>
           <w:color w:val="0000FF"/>
+          <w:sz w:val="18"/>
+          <w:szCs w:val="18"/>
         </w:rPr>
         <w:t xml:space="preserve">='\n', </w:t>
       </w:r>
@@ -1027,6 +1077,8 @@
           <w:rStyle w:val="gnkrckgcmrb"/>
           <w:rFonts w:ascii="Lucida Console" w:hAnsi="Lucida Console"/>
           <w:color w:val="0000FF"/>
+          <w:sz w:val="18"/>
+          <w:szCs w:val="18"/>
         </w:rPr>
         <w:t>blank.lines.skip</w:t>
       </w:r>
@@ -1036,6 +1088,8 @@
           <w:rStyle w:val="gnkrckgcmrb"/>
           <w:rFonts w:ascii="Lucida Console" w:hAnsi="Lucida Console"/>
           <w:color w:val="0000FF"/>
+          <w:sz w:val="18"/>
+          <w:szCs w:val="18"/>
         </w:rPr>
         <w:t>=FALSE)</w:t>
       </w:r>
@@ -1050,17 +1104,20 @@
           <w:rStyle w:val="gnkrckgcgsb"/>
           <w:rFonts w:ascii="Lucida Console" w:hAnsi="Lucida Console"/>
           <w:color w:val="000000"/>
-          <w:bdr w:val="none" w:sz="0" w:space="0" w:color="auto" w:frame="1"/>
-        </w:rPr>
-      </w:pPr>
-      <w:r>
-        <w:rPr>
-          <w:rStyle w:val="gnkrckgcgsb"/>
-          <w:rFonts w:ascii="Lucida Console" w:hAnsi="Lucida Console"/>
-          <w:color w:val="000000"/>
-          <w:bdr w:val="none" w:sz="0" w:space="0" w:color="auto" w:frame="1"/>
-        </w:rPr>
-        <w:lastRenderedPageBreak/>
+          <w:sz w:val="18"/>
+          <w:szCs w:val="18"/>
+          <w:bdr w:val="none" w:sz="0" w:space="0" w:color="auto" w:frame="1"/>
+        </w:rPr>
+      </w:pPr>
+      <w:r>
+        <w:rPr>
+          <w:rStyle w:val="gnkrckgcgsb"/>
+          <w:rFonts w:ascii="Lucida Console" w:hAnsi="Lucida Console"/>
+          <w:color w:val="000000"/>
+          <w:sz w:val="18"/>
+          <w:szCs w:val="18"/>
+          <w:bdr w:val="none" w:sz="0" w:space="0" w:color="auto" w:frame="1"/>
+        </w:rPr>
         <w:t xml:space="preserve"> [1</w:t>
       </w:r>
       <w:proofErr w:type="gramStart"/>
@@ -1069,6 +1126,8 @@
           <w:rStyle w:val="gnkrckgcgsb"/>
           <w:rFonts w:ascii="Lucida Console" w:hAnsi="Lucida Console"/>
           <w:color w:val="000000"/>
+          <w:sz w:val="18"/>
+          <w:szCs w:val="18"/>
           <w:bdr w:val="none" w:sz="0" w:space="0" w:color="auto" w:frame="1"/>
         </w:rPr>
         <w:t>]  1</w:t>
@@ -1079,6 +1138,8 @@
           <w:rStyle w:val="gnkrckgcgsb"/>
           <w:rFonts w:ascii="Lucida Console" w:hAnsi="Lucida Console"/>
           <w:color w:val="000000"/>
+          <w:sz w:val="18"/>
+          <w:szCs w:val="18"/>
           <w:bdr w:val="none" w:sz="0" w:space="0" w:color="auto" w:frame="1"/>
         </w:rPr>
         <w:t xml:space="preserve"> NA </w:t>
@@ -1089,6 +1150,8 @@
           <w:rStyle w:val="gnkrckgcgsb"/>
           <w:rFonts w:ascii="Lucida Console" w:hAnsi="Lucida Console"/>
           <w:color w:val="000000"/>
+          <w:sz w:val="18"/>
+          <w:szCs w:val="18"/>
           <w:bdr w:val="none" w:sz="0" w:space="0" w:color="auto" w:frame="1"/>
         </w:rPr>
         <w:t>NA</w:t>
@@ -1099,6 +1162,8 @@
           <w:rStyle w:val="gnkrckgcgsb"/>
           <w:rFonts w:ascii="Lucida Console" w:hAnsi="Lucida Console"/>
           <w:color w:val="000000"/>
+          <w:sz w:val="18"/>
+          <w:szCs w:val="18"/>
           <w:bdr w:val="none" w:sz="0" w:space="0" w:color="auto" w:frame="1"/>
         </w:rPr>
         <w:t xml:space="preserve"> </w:t>
@@ -1109,6 +1174,8 @@
           <w:rStyle w:val="gnkrckgcgsb"/>
           <w:rFonts w:ascii="Lucida Console" w:hAnsi="Lucida Console"/>
           <w:color w:val="000000"/>
+          <w:sz w:val="18"/>
+          <w:szCs w:val="18"/>
           <w:bdr w:val="none" w:sz="0" w:space="0" w:color="auto" w:frame="1"/>
         </w:rPr>
         <w:t>NA</w:t>
@@ -1119,6 +1186,8 @@
           <w:rStyle w:val="gnkrckgcgsb"/>
           <w:rFonts w:ascii="Lucida Console" w:hAnsi="Lucida Console"/>
           <w:color w:val="000000"/>
+          <w:sz w:val="18"/>
+          <w:szCs w:val="18"/>
           <w:bdr w:val="none" w:sz="0" w:space="0" w:color="auto" w:frame="1"/>
         </w:rPr>
         <w:t xml:space="preserve">  1  1 NA  1 NA  1  1 NA </w:t>
@@ -1129,6 +1198,8 @@
           <w:rStyle w:val="gnkrckgcgsb"/>
           <w:rFonts w:ascii="Lucida Console" w:hAnsi="Lucida Console"/>
           <w:color w:val="000000"/>
+          <w:sz w:val="18"/>
+          <w:szCs w:val="18"/>
           <w:bdr w:val="none" w:sz="0" w:space="0" w:color="auto" w:frame="1"/>
         </w:rPr>
         <w:t>NA</w:t>
@@ -1139,6 +1210,8 @@
           <w:rStyle w:val="gnkrckgcgsb"/>
           <w:rFonts w:ascii="Lucida Console" w:hAnsi="Lucida Console"/>
           <w:color w:val="000000"/>
+          <w:sz w:val="18"/>
+          <w:szCs w:val="18"/>
           <w:bdr w:val="none" w:sz="0" w:space="0" w:color="auto" w:frame="1"/>
         </w:rPr>
         <w:t xml:space="preserve"> </w:t>
@@ -1149,6 +1222,8 @@
           <w:rStyle w:val="gnkrckgcgsb"/>
           <w:rFonts w:ascii="Lucida Console" w:hAnsi="Lucida Console"/>
           <w:color w:val="000000"/>
+          <w:sz w:val="18"/>
+          <w:szCs w:val="18"/>
           <w:bdr w:val="none" w:sz="0" w:space="0" w:color="auto" w:frame="1"/>
         </w:rPr>
         <w:t>NA</w:t>
@@ -1159,6 +1234,8 @@
           <w:rStyle w:val="gnkrckgcgsb"/>
           <w:rFonts w:ascii="Lucida Console" w:hAnsi="Lucida Console"/>
           <w:color w:val="000000"/>
+          <w:sz w:val="18"/>
+          <w:szCs w:val="18"/>
           <w:bdr w:val="none" w:sz="0" w:space="0" w:color="auto" w:frame="1"/>
         </w:rPr>
         <w:t xml:space="preserve"> </w:t>
@@ -1169,6 +1246,8 @@
           <w:rStyle w:val="gnkrckgcgsb"/>
           <w:rFonts w:ascii="Lucida Console" w:hAnsi="Lucida Console"/>
           <w:color w:val="000000"/>
+          <w:sz w:val="18"/>
+          <w:szCs w:val="18"/>
           <w:bdr w:val="none" w:sz="0" w:space="0" w:color="auto" w:frame="1"/>
         </w:rPr>
         <w:t>NA</w:t>
@@ -1179,6 +1258,8 @@
           <w:rStyle w:val="gnkrckgcgsb"/>
           <w:rFonts w:ascii="Lucida Console" w:hAnsi="Lucida Console"/>
           <w:color w:val="000000"/>
+          <w:sz w:val="18"/>
+          <w:szCs w:val="18"/>
           <w:bdr w:val="none" w:sz="0" w:space="0" w:color="auto" w:frame="1"/>
         </w:rPr>
         <w:t xml:space="preserve"> </w:t>
@@ -1189,6 +1270,8 @@
           <w:rStyle w:val="gnkrckgcgsb"/>
           <w:rFonts w:ascii="Lucida Console" w:hAnsi="Lucida Console"/>
           <w:color w:val="000000"/>
+          <w:sz w:val="18"/>
+          <w:szCs w:val="18"/>
           <w:bdr w:val="none" w:sz="0" w:space="0" w:color="auto" w:frame="1"/>
         </w:rPr>
         <w:t>NA</w:t>
@@ -1199,6 +1282,8 @@
           <w:rStyle w:val="gnkrckgcgsb"/>
           <w:rFonts w:ascii="Lucida Console" w:hAnsi="Lucida Console"/>
           <w:color w:val="000000"/>
+          <w:sz w:val="18"/>
+          <w:szCs w:val="18"/>
           <w:bdr w:val="none" w:sz="0" w:space="0" w:color="auto" w:frame="1"/>
         </w:rPr>
         <w:t xml:space="preserve">  1 NA </w:t>
@@ -1209,6 +1294,8 @@
           <w:rStyle w:val="gnkrckgcgsb"/>
           <w:rFonts w:ascii="Lucida Console" w:hAnsi="Lucida Console"/>
           <w:color w:val="000000"/>
+          <w:sz w:val="18"/>
+          <w:szCs w:val="18"/>
           <w:bdr w:val="none" w:sz="0" w:space="0" w:color="auto" w:frame="1"/>
         </w:rPr>
         <w:t>NA</w:t>
@@ -1219,6 +1306,8 @@
           <w:rStyle w:val="gnkrckgcgsb"/>
           <w:rFonts w:ascii="Lucida Console" w:hAnsi="Lucida Console"/>
           <w:color w:val="000000"/>
+          <w:sz w:val="18"/>
+          <w:szCs w:val="18"/>
           <w:bdr w:val="none" w:sz="0" w:space="0" w:color="auto" w:frame="1"/>
         </w:rPr>
         <w:t xml:space="preserve"> </w:t>
@@ -1229,6 +1318,8 @@
           <w:rStyle w:val="gnkrckgcgsb"/>
           <w:rFonts w:ascii="Lucida Console" w:hAnsi="Lucida Console"/>
           <w:color w:val="000000"/>
+          <w:sz w:val="18"/>
+          <w:szCs w:val="18"/>
           <w:bdr w:val="none" w:sz="0" w:space="0" w:color="auto" w:frame="1"/>
         </w:rPr>
         <w:t>NA</w:t>
@@ -1239,6 +1330,8 @@
           <w:rStyle w:val="gnkrckgcgsb"/>
           <w:rFonts w:ascii="Lucida Console" w:hAnsi="Lucida Console"/>
           <w:color w:val="000000"/>
+          <w:sz w:val="18"/>
+          <w:szCs w:val="18"/>
           <w:bdr w:val="none" w:sz="0" w:space="0" w:color="auto" w:frame="1"/>
         </w:rPr>
         <w:t xml:space="preserve"> </w:t>
@@ -1249,6 +1342,8 @@
           <w:rStyle w:val="gnkrckgcgsb"/>
           <w:rFonts w:ascii="Lucida Console" w:hAnsi="Lucida Console"/>
           <w:color w:val="000000"/>
+          <w:sz w:val="18"/>
+          <w:szCs w:val="18"/>
           <w:bdr w:val="none" w:sz="0" w:space="0" w:color="auto" w:frame="1"/>
         </w:rPr>
         <w:t>NA</w:t>
@@ -1259,6 +1354,8 @@
           <w:rStyle w:val="gnkrckgcgsb"/>
           <w:rFonts w:ascii="Lucida Console" w:hAnsi="Lucida Console"/>
           <w:color w:val="000000"/>
+          <w:sz w:val="18"/>
+          <w:szCs w:val="18"/>
           <w:bdr w:val="none" w:sz="0" w:space="0" w:color="auto" w:frame="1"/>
         </w:rPr>
         <w:t xml:space="preserve">  1  1  1  1 NA </w:t>
@@ -1269,6 +1366,8 @@
           <w:rStyle w:val="gnkrckgcgsb"/>
           <w:rFonts w:ascii="Lucida Console" w:hAnsi="Lucida Console"/>
           <w:color w:val="000000"/>
+          <w:sz w:val="18"/>
+          <w:szCs w:val="18"/>
           <w:bdr w:val="none" w:sz="0" w:space="0" w:color="auto" w:frame="1"/>
         </w:rPr>
         <w:t>NA</w:t>
@@ -1279,6 +1378,8 @@
           <w:rStyle w:val="gnkrckgcgsb"/>
           <w:rFonts w:ascii="Lucida Console" w:hAnsi="Lucida Console"/>
           <w:color w:val="000000"/>
+          <w:sz w:val="18"/>
+          <w:szCs w:val="18"/>
           <w:bdr w:val="none" w:sz="0" w:space="0" w:color="auto" w:frame="1"/>
         </w:rPr>
         <w:t xml:space="preserve">  1  1 NA </w:t>
@@ -1289,6 +1390,8 @@
           <w:rStyle w:val="gnkrckgcgsb"/>
           <w:rFonts w:ascii="Lucida Console" w:hAnsi="Lucida Console"/>
           <w:color w:val="000000"/>
+          <w:sz w:val="18"/>
+          <w:szCs w:val="18"/>
           <w:bdr w:val="none" w:sz="0" w:space="0" w:color="auto" w:frame="1"/>
         </w:rPr>
         <w:t>NA</w:t>
@@ -1299,6 +1402,8 @@
           <w:rStyle w:val="gnkrckgcgsb"/>
           <w:rFonts w:ascii="Lucida Console" w:hAnsi="Lucida Console"/>
           <w:color w:val="000000"/>
+          <w:sz w:val="18"/>
+          <w:szCs w:val="18"/>
           <w:bdr w:val="none" w:sz="0" w:space="0" w:color="auto" w:frame="1"/>
         </w:rPr>
         <w:t xml:space="preserve">  1  1  1  1  1</w:t>
@@ -1314,16 +1419,21 @@
           <w:rStyle w:val="gnkrckgcgsb"/>
           <w:rFonts w:ascii="Lucida Console" w:hAnsi="Lucida Console"/>
           <w:color w:val="000000"/>
-          <w:bdr w:val="none" w:sz="0" w:space="0" w:color="auto" w:frame="1"/>
-        </w:rPr>
-      </w:pPr>
-      <w:r>
-        <w:rPr>
-          <w:rStyle w:val="gnkrckgcgsb"/>
-          <w:rFonts w:ascii="Lucida Console" w:hAnsi="Lucida Console"/>
-          <w:color w:val="000000"/>
-          <w:bdr w:val="none" w:sz="0" w:space="0" w:color="auto" w:frame="1"/>
-        </w:rPr>
+          <w:sz w:val="18"/>
+          <w:szCs w:val="18"/>
+          <w:bdr w:val="none" w:sz="0" w:space="0" w:color="auto" w:frame="1"/>
+        </w:rPr>
+      </w:pPr>
+      <w:r>
+        <w:rPr>
+          <w:rStyle w:val="gnkrckgcgsb"/>
+          <w:rFonts w:ascii="Lucida Console" w:hAnsi="Lucida Console"/>
+          <w:color w:val="000000"/>
+          <w:sz w:val="18"/>
+          <w:szCs w:val="18"/>
+          <w:bdr w:val="none" w:sz="0" w:space="0" w:color="auto" w:frame="1"/>
+        </w:rPr>
+        <w:lastRenderedPageBreak/>
         <w:t>[37</w:t>
       </w:r>
       <w:proofErr w:type="gramStart"/>
@@ -1332,6 +1442,8 @@
           <w:rStyle w:val="gnkrckgcgsb"/>
           <w:rFonts w:ascii="Lucida Console" w:hAnsi="Lucida Console"/>
           <w:color w:val="000000"/>
+          <w:sz w:val="18"/>
+          <w:szCs w:val="18"/>
           <w:bdr w:val="none" w:sz="0" w:space="0" w:color="auto" w:frame="1"/>
         </w:rPr>
         <w:t>]  1</w:t>
@@ -1342,6 +1454,8 @@
           <w:rStyle w:val="gnkrckgcgsb"/>
           <w:rFonts w:ascii="Lucida Console" w:hAnsi="Lucida Console"/>
           <w:color w:val="000000"/>
+          <w:sz w:val="18"/>
+          <w:szCs w:val="18"/>
           <w:bdr w:val="none" w:sz="0" w:space="0" w:color="auto" w:frame="1"/>
         </w:rPr>
         <w:t xml:space="preserve">  1  1  1  1  1  1  1  1 NA </w:t>
@@ -1352,6 +1466,8 @@
           <w:rStyle w:val="gnkrckgcgsb"/>
           <w:rFonts w:ascii="Lucida Console" w:hAnsi="Lucida Console"/>
           <w:color w:val="000000"/>
+          <w:sz w:val="18"/>
+          <w:szCs w:val="18"/>
           <w:bdr w:val="none" w:sz="0" w:space="0" w:color="auto" w:frame="1"/>
         </w:rPr>
         <w:t>NA</w:t>
@@ -1362,6 +1478,8 @@
           <w:rStyle w:val="gnkrckgcgsb"/>
           <w:rFonts w:ascii="Lucida Console" w:hAnsi="Lucida Console"/>
           <w:color w:val="000000"/>
+          <w:sz w:val="18"/>
+          <w:szCs w:val="18"/>
           <w:bdr w:val="none" w:sz="0" w:space="0" w:color="auto" w:frame="1"/>
         </w:rPr>
         <w:t xml:space="preserve"> </w:t>
@@ -1372,6 +1490,8 @@
           <w:rStyle w:val="gnkrckgcgsb"/>
           <w:rFonts w:ascii="Lucida Console" w:hAnsi="Lucida Console"/>
           <w:color w:val="000000"/>
+          <w:sz w:val="18"/>
+          <w:szCs w:val="18"/>
           <w:bdr w:val="none" w:sz="0" w:space="0" w:color="auto" w:frame="1"/>
         </w:rPr>
         <w:t>NA</w:t>
@@ -1382,6 +1502,8 @@
           <w:rStyle w:val="gnkrckgcgsb"/>
           <w:rFonts w:ascii="Lucida Console" w:hAnsi="Lucida Console"/>
           <w:color w:val="000000"/>
+          <w:sz w:val="18"/>
+          <w:szCs w:val="18"/>
           <w:bdr w:val="none" w:sz="0" w:space="0" w:color="auto" w:frame="1"/>
         </w:rPr>
         <w:t xml:space="preserve"> </w:t>
@@ -1392,6 +1514,8 @@
           <w:rStyle w:val="gnkrckgcgsb"/>
           <w:rFonts w:ascii="Lucida Console" w:hAnsi="Lucida Console"/>
           <w:color w:val="000000"/>
+          <w:sz w:val="18"/>
+          <w:szCs w:val="18"/>
           <w:bdr w:val="none" w:sz="0" w:space="0" w:color="auto" w:frame="1"/>
         </w:rPr>
         <w:t>NA</w:t>
@@ -1402,6 +1526,8 @@
           <w:rStyle w:val="gnkrckgcgsb"/>
           <w:rFonts w:ascii="Lucida Console" w:hAnsi="Lucida Console"/>
           <w:color w:val="000000"/>
+          <w:sz w:val="18"/>
+          <w:szCs w:val="18"/>
           <w:bdr w:val="none" w:sz="0" w:space="0" w:color="auto" w:frame="1"/>
         </w:rPr>
         <w:t xml:space="preserve"> </w:t>
@@ -1412,6 +1538,8 @@
           <w:rStyle w:val="gnkrckgcgsb"/>
           <w:rFonts w:ascii="Lucida Console" w:hAnsi="Lucida Console"/>
           <w:color w:val="000000"/>
+          <w:sz w:val="18"/>
+          <w:szCs w:val="18"/>
           <w:bdr w:val="none" w:sz="0" w:space="0" w:color="auto" w:frame="1"/>
         </w:rPr>
         <w:t>NA</w:t>
@@ -1422,6 +1550,8 @@
           <w:rStyle w:val="gnkrckgcgsb"/>
           <w:rFonts w:ascii="Lucida Console" w:hAnsi="Lucida Console"/>
           <w:color w:val="000000"/>
+          <w:sz w:val="18"/>
+          <w:szCs w:val="18"/>
           <w:bdr w:val="none" w:sz="0" w:space="0" w:color="auto" w:frame="1"/>
         </w:rPr>
         <w:t xml:space="preserve"> </w:t>
@@ -1432,6 +1562,8 @@
           <w:rStyle w:val="gnkrckgcgsb"/>
           <w:rFonts w:ascii="Lucida Console" w:hAnsi="Lucida Console"/>
           <w:color w:val="000000"/>
+          <w:sz w:val="18"/>
+          <w:szCs w:val="18"/>
           <w:bdr w:val="none" w:sz="0" w:space="0" w:color="auto" w:frame="1"/>
         </w:rPr>
         <w:t>NA</w:t>
@@ -1442,6 +1574,8 @@
           <w:rStyle w:val="gnkrckgcgsb"/>
           <w:rFonts w:ascii="Lucida Console" w:hAnsi="Lucida Console"/>
           <w:color w:val="000000"/>
+          <w:sz w:val="18"/>
+          <w:szCs w:val="18"/>
           <w:bdr w:val="none" w:sz="0" w:space="0" w:color="auto" w:frame="1"/>
         </w:rPr>
         <w:t xml:space="preserve"> </w:t>
@@ -1452,6 +1586,8 @@
           <w:rStyle w:val="gnkrckgcgsb"/>
           <w:rFonts w:ascii="Lucida Console" w:hAnsi="Lucida Console"/>
           <w:color w:val="000000"/>
+          <w:sz w:val="18"/>
+          <w:szCs w:val="18"/>
           <w:bdr w:val="none" w:sz="0" w:space="0" w:color="auto" w:frame="1"/>
         </w:rPr>
         <w:t>NA</w:t>
@@ -1462,6 +1598,8 @@
           <w:rStyle w:val="gnkrckgcgsb"/>
           <w:rFonts w:ascii="Lucida Console" w:hAnsi="Lucida Console"/>
           <w:color w:val="000000"/>
+          <w:sz w:val="18"/>
+          <w:szCs w:val="18"/>
           <w:bdr w:val="none" w:sz="0" w:space="0" w:color="auto" w:frame="1"/>
         </w:rPr>
         <w:t xml:space="preserve"> </w:t>
@@ -1472,6 +1610,8 @@
           <w:rStyle w:val="gnkrckgcgsb"/>
           <w:rFonts w:ascii="Lucida Console" w:hAnsi="Lucida Console"/>
           <w:color w:val="000000"/>
+          <w:sz w:val="18"/>
+          <w:szCs w:val="18"/>
           <w:bdr w:val="none" w:sz="0" w:space="0" w:color="auto" w:frame="1"/>
         </w:rPr>
         <w:t>NA</w:t>
@@ -1482,6 +1622,8 @@
           <w:rStyle w:val="gnkrckgcgsb"/>
           <w:rFonts w:ascii="Lucida Console" w:hAnsi="Lucida Console"/>
           <w:color w:val="000000"/>
+          <w:sz w:val="18"/>
+          <w:szCs w:val="18"/>
           <w:bdr w:val="none" w:sz="0" w:space="0" w:color="auto" w:frame="1"/>
         </w:rPr>
         <w:t xml:space="preserve">  1 NA </w:t>
@@ -1492,6 +1634,8 @@
           <w:rStyle w:val="gnkrckgcgsb"/>
           <w:rFonts w:ascii="Lucida Console" w:hAnsi="Lucida Console"/>
           <w:color w:val="000000"/>
+          <w:sz w:val="18"/>
+          <w:szCs w:val="18"/>
           <w:bdr w:val="none" w:sz="0" w:space="0" w:color="auto" w:frame="1"/>
         </w:rPr>
         <w:t>NA</w:t>
@@ -1502,6 +1646,8 @@
           <w:rStyle w:val="gnkrckgcgsb"/>
           <w:rFonts w:ascii="Lucida Console" w:hAnsi="Lucida Console"/>
           <w:color w:val="000000"/>
+          <w:sz w:val="18"/>
+          <w:szCs w:val="18"/>
           <w:bdr w:val="none" w:sz="0" w:space="0" w:color="auto" w:frame="1"/>
         </w:rPr>
         <w:t xml:space="preserve"> </w:t>
@@ -1512,6 +1658,8 @@
           <w:rStyle w:val="gnkrckgcgsb"/>
           <w:rFonts w:ascii="Lucida Console" w:hAnsi="Lucida Console"/>
           <w:color w:val="000000"/>
+          <w:sz w:val="18"/>
+          <w:szCs w:val="18"/>
           <w:bdr w:val="none" w:sz="0" w:space="0" w:color="auto" w:frame="1"/>
         </w:rPr>
         <w:t>NA</w:t>
@@ -1522,6 +1670,8 @@
           <w:rStyle w:val="gnkrckgcgsb"/>
           <w:rFonts w:ascii="Lucida Console" w:hAnsi="Lucida Console"/>
           <w:color w:val="000000"/>
+          <w:sz w:val="18"/>
+          <w:szCs w:val="18"/>
           <w:bdr w:val="none" w:sz="0" w:space="0" w:color="auto" w:frame="1"/>
         </w:rPr>
         <w:t xml:space="preserve">  1  1  1  1  1  1  1  1  1 NA  1 NA </w:t>
@@ -1532,6 +1682,8 @@
           <w:rStyle w:val="gnkrckgcgsb"/>
           <w:rFonts w:ascii="Lucida Console" w:hAnsi="Lucida Console"/>
           <w:color w:val="000000"/>
+          <w:sz w:val="18"/>
+          <w:szCs w:val="18"/>
           <w:bdr w:val="none" w:sz="0" w:space="0" w:color="auto" w:frame="1"/>
         </w:rPr>
         <w:t>NA</w:t>
@@ -1542,6 +1694,8 @@
           <w:rStyle w:val="gnkrckgcgsb"/>
           <w:rFonts w:ascii="Lucida Console" w:hAnsi="Lucida Console"/>
           <w:color w:val="000000"/>
+          <w:sz w:val="18"/>
+          <w:szCs w:val="18"/>
           <w:bdr w:val="none" w:sz="0" w:space="0" w:color="auto" w:frame="1"/>
         </w:rPr>
         <w:t xml:space="preserve"> </w:t>
@@ -1552,6 +1706,8 @@
           <w:rStyle w:val="gnkrckgcgsb"/>
           <w:rFonts w:ascii="Lucida Console" w:hAnsi="Lucida Console"/>
           <w:color w:val="000000"/>
+          <w:sz w:val="18"/>
+          <w:szCs w:val="18"/>
           <w:bdr w:val="none" w:sz="0" w:space="0" w:color="auto" w:frame="1"/>
         </w:rPr>
         <w:t>NA</w:t>
@@ -1562,6 +1718,8 @@
           <w:rStyle w:val="gnkrckgcgsb"/>
           <w:rFonts w:ascii="Lucida Console" w:hAnsi="Lucida Console"/>
           <w:color w:val="000000"/>
+          <w:sz w:val="18"/>
+          <w:szCs w:val="18"/>
           <w:bdr w:val="none" w:sz="0" w:space="0" w:color="auto" w:frame="1"/>
         </w:rPr>
         <w:t xml:space="preserve"> </w:t>
@@ -1572,6 +1730,8 @@
           <w:rStyle w:val="gnkrckgcgsb"/>
           <w:rFonts w:ascii="Lucida Console" w:hAnsi="Lucida Console"/>
           <w:color w:val="000000"/>
+          <w:sz w:val="18"/>
+          <w:szCs w:val="18"/>
           <w:bdr w:val="none" w:sz="0" w:space="0" w:color="auto" w:frame="1"/>
         </w:rPr>
         <w:t>NA</w:t>
@@ -1587,13 +1747,17 @@
         <w:rPr>
           <w:rFonts w:ascii="Lucida Console" w:hAnsi="Lucida Console"/>
           <w:color w:val="000000"/>
-        </w:rPr>
-      </w:pPr>
-      <w:r>
-        <w:rPr>
-          <w:rStyle w:val="gnkrckgcgsb"/>
-          <w:rFonts w:ascii="Lucida Console" w:hAnsi="Lucida Console"/>
-          <w:color w:val="000000"/>
+          <w:sz w:val="18"/>
+          <w:szCs w:val="18"/>
+        </w:rPr>
+      </w:pPr>
+      <w:r>
+        <w:rPr>
+          <w:rStyle w:val="gnkrckgcgsb"/>
+          <w:rFonts w:ascii="Lucida Console" w:hAnsi="Lucida Console"/>
+          <w:color w:val="000000"/>
+          <w:sz w:val="18"/>
+          <w:szCs w:val="18"/>
           <w:bdr w:val="none" w:sz="0" w:space="0" w:color="auto" w:frame="1"/>
         </w:rPr>
         <w:t xml:space="preserve">[73] NA  </w:t>
@@ -1604,6 +1768,8 @@
           <w:rStyle w:val="gnkrckgcgsb"/>
           <w:rFonts w:ascii="Lucida Console" w:hAnsi="Lucida Console"/>
           <w:color w:val="000000"/>
+          <w:sz w:val="18"/>
+          <w:szCs w:val="18"/>
           <w:bdr w:val="none" w:sz="0" w:space="0" w:color="auto" w:frame="1"/>
         </w:rPr>
         <w:t>1  1</w:t>
@@ -1614,6 +1780,8 @@
           <w:rStyle w:val="gnkrckgcgsb"/>
           <w:rFonts w:ascii="Lucida Console" w:hAnsi="Lucida Console"/>
           <w:color w:val="000000"/>
+          <w:sz w:val="18"/>
+          <w:szCs w:val="18"/>
           <w:bdr w:val="none" w:sz="0" w:space="0" w:color="auto" w:frame="1"/>
         </w:rPr>
         <w:t xml:space="preserve">  1 NA </w:t>
@@ -1624,6 +1792,8 @@
           <w:rStyle w:val="gnkrckgcgsb"/>
           <w:rFonts w:ascii="Lucida Console" w:hAnsi="Lucida Console"/>
           <w:color w:val="000000"/>
+          <w:sz w:val="18"/>
+          <w:szCs w:val="18"/>
           <w:bdr w:val="none" w:sz="0" w:space="0" w:color="auto" w:frame="1"/>
         </w:rPr>
         <w:t>NA</w:t>
@@ -1634,6 +1804,8 @@
           <w:rStyle w:val="gnkrckgcgsb"/>
           <w:rFonts w:ascii="Lucida Console" w:hAnsi="Lucida Console"/>
           <w:color w:val="000000"/>
+          <w:sz w:val="18"/>
+          <w:szCs w:val="18"/>
           <w:bdr w:val="none" w:sz="0" w:space="0" w:color="auto" w:frame="1"/>
         </w:rPr>
         <w:t xml:space="preserve"> </w:t>
@@ -1644,6 +1816,8 @@
           <w:rStyle w:val="gnkrckgcgsb"/>
           <w:rFonts w:ascii="Lucida Console" w:hAnsi="Lucida Console"/>
           <w:color w:val="000000"/>
+          <w:sz w:val="18"/>
+          <w:szCs w:val="18"/>
           <w:bdr w:val="none" w:sz="0" w:space="0" w:color="auto" w:frame="1"/>
         </w:rPr>
         <w:t>NA</w:t>
@@ -1654,6 +1828,8 @@
           <w:rStyle w:val="gnkrckgcgsb"/>
           <w:rFonts w:ascii="Lucida Console" w:hAnsi="Lucida Console"/>
           <w:color w:val="000000"/>
+          <w:sz w:val="18"/>
+          <w:szCs w:val="18"/>
           <w:bdr w:val="none" w:sz="0" w:space="0" w:color="auto" w:frame="1"/>
         </w:rPr>
         <w:t xml:space="preserve"> </w:t>
@@ -1664,6 +1840,8 @@
           <w:rStyle w:val="gnkrckgcgsb"/>
           <w:rFonts w:ascii="Lucida Console" w:hAnsi="Lucida Console"/>
           <w:color w:val="000000"/>
+          <w:sz w:val="18"/>
+          <w:szCs w:val="18"/>
           <w:bdr w:val="none" w:sz="0" w:space="0" w:color="auto" w:frame="1"/>
         </w:rPr>
         <w:t>NA</w:t>
@@ -1674,6 +1852,8 @@
           <w:rStyle w:val="gnkrckgcgsb"/>
           <w:rFonts w:ascii="Lucida Console" w:hAnsi="Lucida Console"/>
           <w:color w:val="000000"/>
+          <w:sz w:val="18"/>
+          <w:szCs w:val="18"/>
           <w:bdr w:val="none" w:sz="0" w:space="0" w:color="auto" w:frame="1"/>
         </w:rPr>
         <w:t xml:space="preserve"> </w:t>
@@ -1684,6 +1864,8 @@
           <w:rStyle w:val="gnkrckgcgsb"/>
           <w:rFonts w:ascii="Lucida Console" w:hAnsi="Lucida Console"/>
           <w:color w:val="000000"/>
+          <w:sz w:val="18"/>
+          <w:szCs w:val="18"/>
           <w:bdr w:val="none" w:sz="0" w:space="0" w:color="auto" w:frame="1"/>
         </w:rPr>
         <w:t>NA</w:t>
@@ -1694,6 +1876,8 @@
           <w:rStyle w:val="gnkrckgcgsb"/>
           <w:rFonts w:ascii="Lucida Console" w:hAnsi="Lucida Console"/>
           <w:color w:val="000000"/>
+          <w:sz w:val="18"/>
+          <w:szCs w:val="18"/>
           <w:bdr w:val="none" w:sz="0" w:space="0" w:color="auto" w:frame="1"/>
         </w:rPr>
         <w:t xml:space="preserve"> </w:t>
@@ -1704,6 +1888,8 @@
           <w:rStyle w:val="gnkrckgcgsb"/>
           <w:rFonts w:ascii="Lucida Console" w:hAnsi="Lucida Console"/>
           <w:color w:val="000000"/>
+          <w:sz w:val="18"/>
+          <w:szCs w:val="18"/>
           <w:bdr w:val="none" w:sz="0" w:space="0" w:color="auto" w:frame="1"/>
         </w:rPr>
         <w:t>NA</w:t>
@@ -1714,6 +1900,8 @@
           <w:rStyle w:val="gnkrckgcgsb"/>
           <w:rFonts w:ascii="Lucida Console" w:hAnsi="Lucida Console"/>
           <w:color w:val="000000"/>
+          <w:sz w:val="18"/>
+          <w:szCs w:val="18"/>
           <w:bdr w:val="none" w:sz="0" w:space="0" w:color="auto" w:frame="1"/>
         </w:rPr>
         <w:t xml:space="preserve"> </w:t>
@@ -1724,6 +1912,8 @@
           <w:rStyle w:val="gnkrckgcgsb"/>
           <w:rFonts w:ascii="Lucida Console" w:hAnsi="Lucida Console"/>
           <w:color w:val="000000"/>
+          <w:sz w:val="18"/>
+          <w:szCs w:val="18"/>
           <w:bdr w:val="none" w:sz="0" w:space="0" w:color="auto" w:frame="1"/>
         </w:rPr>
         <w:t>NA</w:t>
@@ -1734,6 +1924,8 @@
           <w:rStyle w:val="gnkrckgcgsb"/>
           <w:rFonts w:ascii="Lucida Console" w:hAnsi="Lucida Console"/>
           <w:color w:val="000000"/>
+          <w:sz w:val="18"/>
+          <w:szCs w:val="18"/>
           <w:bdr w:val="none" w:sz="0" w:space="0" w:color="auto" w:frame="1"/>
         </w:rPr>
         <w:t xml:space="preserve"> </w:t>
@@ -1744,6 +1936,8 @@
           <w:rStyle w:val="gnkrckgcgsb"/>
           <w:rFonts w:ascii="Lucida Console" w:hAnsi="Lucida Console"/>
           <w:color w:val="000000"/>
+          <w:sz w:val="18"/>
+          <w:szCs w:val="18"/>
           <w:bdr w:val="none" w:sz="0" w:space="0" w:color="auto" w:frame="1"/>
         </w:rPr>
         <w:t>NA</w:t>
@@ -1754,6 +1948,8 @@
           <w:rStyle w:val="gnkrckgcgsb"/>
           <w:rFonts w:ascii="Lucida Console" w:hAnsi="Lucida Console"/>
           <w:color w:val="000000"/>
+          <w:sz w:val="18"/>
+          <w:szCs w:val="18"/>
           <w:bdr w:val="none" w:sz="0" w:space="0" w:color="auto" w:frame="1"/>
         </w:rPr>
         <w:t xml:space="preserve"> </w:t>
@@ -1764,6 +1960,8 @@
           <w:rStyle w:val="gnkrckgcgsb"/>
           <w:rFonts w:ascii="Lucida Console" w:hAnsi="Lucida Console"/>
           <w:color w:val="000000"/>
+          <w:sz w:val="18"/>
+          <w:szCs w:val="18"/>
           <w:bdr w:val="none" w:sz="0" w:space="0" w:color="auto" w:frame="1"/>
         </w:rPr>
         <w:t>NA</w:t>
@@ -1774,6 +1972,8 @@
           <w:rStyle w:val="gnkrckgcgsb"/>
           <w:rFonts w:ascii="Lucida Console" w:hAnsi="Lucida Console"/>
           <w:color w:val="000000"/>
+          <w:sz w:val="18"/>
+          <w:szCs w:val="18"/>
           <w:bdr w:val="none" w:sz="0" w:space="0" w:color="auto" w:frame="1"/>
         </w:rPr>
         <w:t xml:space="preserve"> </w:t>
@@ -1784,6 +1984,8 @@
           <w:rStyle w:val="gnkrckgcgsb"/>
           <w:rFonts w:ascii="Lucida Console" w:hAnsi="Lucida Console"/>
           <w:color w:val="000000"/>
+          <w:sz w:val="18"/>
+          <w:szCs w:val="18"/>
           <w:bdr w:val="none" w:sz="0" w:space="0" w:color="auto" w:frame="1"/>
         </w:rPr>
         <w:t>NA</w:t>
@@ -1794,6 +1996,8 @@
           <w:rStyle w:val="gnkrckgcgsb"/>
           <w:rFonts w:ascii="Lucida Console" w:hAnsi="Lucida Console"/>
           <w:color w:val="000000"/>
+          <w:sz w:val="18"/>
+          <w:szCs w:val="18"/>
           <w:bdr w:val="none" w:sz="0" w:space="0" w:color="auto" w:frame="1"/>
         </w:rPr>
         <w:t xml:space="preserve">  1  1  1 NA </w:t>
@@ -1804,6 +2008,8 @@
           <w:rStyle w:val="gnkrckgcgsb"/>
           <w:rFonts w:ascii="Lucida Console" w:hAnsi="Lucida Console"/>
           <w:color w:val="000000"/>
+          <w:sz w:val="18"/>
+          <w:szCs w:val="18"/>
           <w:bdr w:val="none" w:sz="0" w:space="0" w:color="auto" w:frame="1"/>
         </w:rPr>
         <w:t>NA</w:t>
@@ -1814,6 +2020,8 @@
           <w:rStyle w:val="gnkrckgcgsb"/>
           <w:rFonts w:ascii="Lucida Console" w:hAnsi="Lucida Console"/>
           <w:color w:val="000000"/>
+          <w:sz w:val="18"/>
+          <w:szCs w:val="18"/>
           <w:bdr w:val="none" w:sz="0" w:space="0" w:color="auto" w:frame="1"/>
         </w:rPr>
         <w:t xml:space="preserve">  1  1</w:t>
@@ -1845,7 +2053,34 @@
           <w:szCs w:val="24"/>
           <w:lang w:val="en-CA"/>
         </w:rPr>
-        <w:t xml:space="preserve">This required additional attributes to the </w:t>
+        <w:t>To account for missing</w:t>
+      </w:r>
+      <w:r>
+        <w:rPr>
+          <w:rFonts w:ascii="Arial" w:hAnsi="Arial" w:cs="Arial"/>
+          <w:sz w:val="24"/>
+          <w:szCs w:val="24"/>
+          <w:lang w:val="en-CA"/>
+        </w:rPr>
+        <w:t xml:space="preserve"> attributes</w:t>
+      </w:r>
+      <w:r>
+        <w:rPr>
+          <w:rFonts w:ascii="Arial" w:hAnsi="Arial" w:cs="Arial"/>
+          <w:sz w:val="24"/>
+          <w:szCs w:val="24"/>
+          <w:lang w:val="en-CA"/>
+        </w:rPr>
+        <w:t>, additional attributes for</w:t>
+      </w:r>
+      <w:r>
+        <w:rPr>
+          <w:rFonts w:ascii="Arial" w:hAnsi="Arial" w:cs="Arial"/>
+          <w:sz w:val="24"/>
+          <w:szCs w:val="24"/>
+          <w:lang w:val="en-CA"/>
+        </w:rPr>
+        <w:t xml:space="preserve"> </w:t>
       </w:r>
       <w:proofErr w:type="spellStart"/>
       <w:proofErr w:type="gramStart"/>
@@ -1867,7 +2102,25 @@
           <w:szCs w:val="24"/>
           <w:lang w:val="en-CA"/>
         </w:rPr>
-        <w:t xml:space="preserve"> function:</w:t>
+        <w:t xml:space="preserve"> </w:t>
+      </w:r>
+      <w:r>
+        <w:rPr>
+          <w:rFonts w:ascii="Arial" w:hAnsi="Arial" w:cs="Arial"/>
+          <w:sz w:val="24"/>
+          <w:szCs w:val="24"/>
+          <w:lang w:val="en-CA"/>
+        </w:rPr>
+        <w:t>was required</w:t>
+      </w:r>
+      <w:r>
+        <w:rPr>
+          <w:rFonts w:ascii="Arial" w:hAnsi="Arial" w:cs="Arial"/>
+          <w:sz w:val="24"/>
+          <w:szCs w:val="24"/>
+          <w:lang w:val="en-CA"/>
+        </w:rPr>
+        <w:t>:</w:t>
       </w:r>
     </w:p>
     <w:p>
@@ -2674,128 +2927,1372 @@
           <w:lang w:val="en-CA"/>
         </w:rPr>
         <w:t>)</w:t>
+      </w:r>
+    </w:p>
+    <w:p>
+      <w:pPr>
+        <w:rPr>
+          <w:rFonts w:ascii="Arial" w:hAnsi="Arial" w:cs="Arial"/>
+          <w:sz w:val="24"/>
+          <w:szCs w:val="24"/>
+          <w:lang w:val="en-CA"/>
+        </w:rPr>
+      </w:pPr>
+    </w:p>
+    <w:p>
+      <w:pPr>
+        <w:rPr>
+          <w:rFonts w:ascii="Arial" w:hAnsi="Arial" w:cs="Arial"/>
+          <w:sz w:val="24"/>
+          <w:szCs w:val="24"/>
+          <w:lang w:val="en-CA"/>
+        </w:rPr>
+      </w:pPr>
+      <w:r>
+        <w:rPr>
+          <w:rFonts w:ascii="Arial" w:hAnsi="Arial" w:cs="Arial"/>
+          <w:sz w:val="24"/>
+          <w:szCs w:val="24"/>
+          <w:lang w:val="en-CA"/>
+        </w:rPr>
+        <w:t xml:space="preserve">Once the dataframe was loaded, </w:t>
+      </w:r>
+      <w:r>
+        <w:rPr>
+          <w:rFonts w:ascii="Arial" w:hAnsi="Arial" w:cs="Arial"/>
+          <w:sz w:val="24"/>
+          <w:szCs w:val="24"/>
+          <w:lang w:val="en-CA"/>
+        </w:rPr>
+        <w:t>the feature set was reduced</w:t>
+      </w:r>
+      <w:r>
+        <w:rPr>
+          <w:rFonts w:ascii="Arial" w:hAnsi="Arial" w:cs="Arial"/>
+          <w:sz w:val="24"/>
+          <w:szCs w:val="24"/>
+          <w:lang w:val="en-CA"/>
+        </w:rPr>
+        <w:t xml:space="preserve">, to help decrease the sparsity of train, and test matrix. </w:t>
+      </w:r>
+      <w:proofErr w:type="gramStart"/>
+      <w:r>
+        <w:rPr>
+          <w:rFonts w:ascii="Arial" w:hAnsi="Arial" w:cs="Arial"/>
+          <w:sz w:val="24"/>
+          <w:szCs w:val="24"/>
+          <w:lang w:val="en-CA"/>
+        </w:rPr>
+        <w:t>Specifically</w:t>
+      </w:r>
+      <w:proofErr w:type="gramEnd"/>
+      <w:r>
+        <w:rPr>
+          <w:rFonts w:ascii="Arial" w:hAnsi="Arial" w:cs="Arial"/>
+          <w:sz w:val="24"/>
+          <w:szCs w:val="24"/>
+          <w:lang w:val="en-CA"/>
+        </w:rPr>
+        <w:t xml:space="preserve"> a feature set of </w:t>
+      </w:r>
+      <w:r>
+        <w:rPr>
+          <w:rFonts w:ascii="Arial" w:hAnsi="Arial" w:cs="Arial"/>
+          <w:sz w:val="24"/>
+          <w:szCs w:val="24"/>
+          <w:lang w:val="en-CA"/>
+        </w:rPr>
+        <w:t xml:space="preserve">1462 </w:t>
+      </w:r>
+      <w:r>
+        <w:rPr>
+          <w:rFonts w:ascii="Arial" w:hAnsi="Arial" w:cs="Arial"/>
+          <w:sz w:val="24"/>
+          <w:szCs w:val="24"/>
+          <w:lang w:val="en-CA"/>
+        </w:rPr>
+        <w:t xml:space="preserve">was reduced </w:t>
+      </w:r>
+      <w:r>
+        <w:rPr>
+          <w:rFonts w:ascii="Arial" w:hAnsi="Arial" w:cs="Arial"/>
+          <w:sz w:val="24"/>
+          <w:szCs w:val="24"/>
+          <w:lang w:val="en-CA"/>
+        </w:rPr>
+        <w:t>to 118</w:t>
+      </w:r>
+      <w:r>
+        <w:rPr>
+          <w:rFonts w:ascii="Arial" w:hAnsi="Arial" w:cs="Arial"/>
+          <w:sz w:val="24"/>
+          <w:szCs w:val="24"/>
+          <w:lang w:val="en-CA"/>
+        </w:rPr>
+        <w:t xml:space="preserve">. </w:t>
+      </w:r>
+      <w:r>
+        <w:rPr>
+          <w:rFonts w:ascii="Arial" w:hAnsi="Arial" w:cs="Arial"/>
+          <w:sz w:val="24"/>
+          <w:szCs w:val="24"/>
+          <w:lang w:val="en-CA"/>
+        </w:rPr>
+        <w:t xml:space="preserve">This was done by removing </w:t>
+      </w:r>
+      <w:r>
+        <w:rPr>
+          <w:rFonts w:ascii="Arial" w:hAnsi="Arial" w:cs="Arial"/>
+          <w:sz w:val="24"/>
+          <w:szCs w:val="24"/>
+          <w:lang w:val="en-CA"/>
+        </w:rPr>
+        <w:t>any column with a sum less than 0.3:</w:t>
+      </w:r>
+    </w:p>
+    <w:p>
+      <w:pPr>
+        <w:rPr>
+          <w:rFonts w:ascii="Arial" w:hAnsi="Arial" w:cs="Arial"/>
+          <w:sz w:val="24"/>
+          <w:szCs w:val="24"/>
+          <w:lang w:val="en-CA"/>
+        </w:rPr>
+      </w:pPr>
+    </w:p>
+    <w:p>
+      <w:pPr>
+        <w:ind w:left="720"/>
+        <w:rPr>
+          <w:rFonts w:ascii="Courier New" w:hAnsi="Courier New" w:cs="Courier New"/>
+          <w:sz w:val="18"/>
+          <w:szCs w:val="18"/>
+          <w:lang w:val="en-CA"/>
+        </w:rPr>
+      </w:pPr>
+      <w:proofErr w:type="spellStart"/>
+      <w:proofErr w:type="gramStart"/>
+      <w:r>
+        <w:rPr>
+          <w:rFonts w:ascii="Courier New" w:hAnsi="Courier New" w:cs="Courier New"/>
+          <w:sz w:val="18"/>
+          <w:szCs w:val="18"/>
+          <w:lang w:val="en-CA"/>
+        </w:rPr>
+        <w:t>df.merged</w:t>
+      </w:r>
+      <w:proofErr w:type="spellEnd"/>
+      <w:proofErr w:type="gramEnd"/>
+      <w:r>
+        <w:rPr>
+          <w:rFonts w:ascii="Courier New" w:hAnsi="Courier New" w:cs="Courier New"/>
+          <w:sz w:val="18"/>
+          <w:szCs w:val="18"/>
+          <w:lang w:val="en-CA"/>
+        </w:rPr>
+        <w:t xml:space="preserve"> = </w:t>
+      </w:r>
+      <w:proofErr w:type="spellStart"/>
+      <w:r>
+        <w:rPr>
+          <w:rFonts w:ascii="Courier New" w:hAnsi="Courier New" w:cs="Courier New"/>
+          <w:sz w:val="18"/>
+          <w:szCs w:val="18"/>
+          <w:lang w:val="en-CA"/>
+        </w:rPr>
+        <w:t>df.merged</w:t>
+      </w:r>
+      <w:proofErr w:type="spellEnd"/>
+      <w:r>
+        <w:rPr>
+          <w:rFonts w:ascii="Courier New" w:hAnsi="Courier New" w:cs="Courier New"/>
+          <w:sz w:val="18"/>
+          <w:szCs w:val="18"/>
+          <w:lang w:val="en-CA"/>
+        </w:rPr>
+        <w:t xml:space="preserve">[, </w:t>
+      </w:r>
+      <w:proofErr w:type="spellStart"/>
+      <w:r>
+        <w:rPr>
+          <w:rFonts w:ascii="Courier New" w:hAnsi="Courier New" w:cs="Courier New"/>
+          <w:sz w:val="18"/>
+          <w:szCs w:val="18"/>
+          <w:lang w:val="en-CA"/>
+        </w:rPr>
+        <w:t>colSums</w:t>
+      </w:r>
+      <w:proofErr w:type="spellEnd"/>
+      <w:r>
+        <w:rPr>
+          <w:rFonts w:ascii="Courier New" w:hAnsi="Courier New" w:cs="Courier New"/>
+          <w:sz w:val="18"/>
+          <w:szCs w:val="18"/>
+          <w:lang w:val="en-CA"/>
+        </w:rPr>
+        <w:t>(</w:t>
+      </w:r>
+      <w:proofErr w:type="spellStart"/>
+      <w:r>
+        <w:rPr>
+          <w:rFonts w:ascii="Courier New" w:hAnsi="Courier New" w:cs="Courier New"/>
+          <w:sz w:val="18"/>
+          <w:szCs w:val="18"/>
+          <w:lang w:val="en-CA"/>
+        </w:rPr>
+        <w:t>df.merged</w:t>
+      </w:r>
+      <w:proofErr w:type="spellEnd"/>
+      <w:r>
+        <w:rPr>
+          <w:rFonts w:ascii="Courier New" w:hAnsi="Courier New" w:cs="Courier New"/>
+          <w:sz w:val="18"/>
+          <w:szCs w:val="18"/>
+          <w:lang w:val="en-CA"/>
+        </w:rPr>
+        <w:t>) &gt; 0.3]</w:t>
+      </w:r>
+    </w:p>
+    <w:p>
+      <w:pPr>
+        <w:rPr>
+          <w:rFonts w:ascii="Arial" w:hAnsi="Arial" w:cs="Arial"/>
+          <w:sz w:val="24"/>
+          <w:szCs w:val="24"/>
+          <w:lang w:val="en-CA"/>
+        </w:rPr>
+      </w:pPr>
+    </w:p>
+    <w:p>
+      <w:pPr>
+        <w:rPr>
+          <w:rFonts w:ascii="Arial" w:hAnsi="Arial" w:cs="Arial"/>
+          <w:sz w:val="24"/>
+          <w:szCs w:val="24"/>
+          <w:lang w:val="en-CA"/>
+        </w:rPr>
+      </w:pPr>
+      <w:r>
+        <w:rPr>
+          <w:rFonts w:ascii="Arial" w:hAnsi="Arial" w:cs="Arial"/>
+          <w:sz w:val="24"/>
+          <w:szCs w:val="24"/>
+          <w:lang w:val="en-CA"/>
+        </w:rPr>
+        <w:t>After the dataset preprocessing completed, the</w:t>
+      </w:r>
+      <w:r>
+        <w:rPr>
+          <w:rFonts w:ascii="Arial" w:hAnsi="Arial" w:cs="Arial"/>
+          <w:sz w:val="24"/>
+          <w:szCs w:val="24"/>
+          <w:lang w:val="en-CA"/>
+        </w:rPr>
+        <w:t xml:space="preserve"> </w:t>
+      </w:r>
+      <w:r>
+        <w:rPr>
+          <w:rFonts w:ascii="Courier New" w:hAnsi="Courier New" w:cs="Courier New"/>
+          <w:sz w:val="24"/>
+          <w:szCs w:val="24"/>
+          <w:lang w:val="en-CA"/>
+        </w:rPr>
+        <w:t>text2vec</w:t>
+      </w:r>
+      <w:r>
+        <w:rPr>
+          <w:rFonts w:ascii="Arial" w:hAnsi="Arial" w:cs="Arial"/>
+          <w:sz w:val="24"/>
+          <w:szCs w:val="24"/>
+          <w:lang w:val="en-CA"/>
+        </w:rPr>
+        <w:t xml:space="preserve"> package was used to tokenize</w:t>
+      </w:r>
+      <w:r>
+        <w:rPr>
+          <w:rFonts w:ascii="Arial" w:hAnsi="Arial" w:cs="Arial"/>
+          <w:sz w:val="24"/>
+          <w:szCs w:val="24"/>
+          <w:lang w:val="en-CA"/>
+        </w:rPr>
+        <w:t xml:space="preserve"> </w:t>
+      </w:r>
+      <w:r>
+        <w:rPr>
+          <w:rFonts w:ascii="Arial" w:hAnsi="Arial" w:cs="Arial"/>
+          <w:sz w:val="24"/>
+          <w:szCs w:val="24"/>
+          <w:lang w:val="en-CA"/>
+        </w:rPr>
+        <w:t>a bag of words vocabulary</w:t>
+      </w:r>
+      <w:r>
+        <w:rPr>
+          <w:rFonts w:ascii="Arial" w:hAnsi="Arial" w:cs="Arial"/>
+          <w:sz w:val="24"/>
+          <w:szCs w:val="24"/>
+          <w:lang w:val="en-CA"/>
+        </w:rPr>
+        <w:t>, in</w:t>
+      </w:r>
+      <w:r>
+        <w:rPr>
+          <w:rFonts w:ascii="Arial" w:hAnsi="Arial" w:cs="Arial"/>
+          <w:sz w:val="24"/>
+          <w:szCs w:val="24"/>
+          <w:lang w:val="en-CA"/>
+        </w:rPr>
+        <w:t>to</w:t>
+      </w:r>
+      <w:r>
+        <w:rPr>
+          <w:rFonts w:ascii="Arial" w:hAnsi="Arial" w:cs="Arial"/>
+          <w:sz w:val="24"/>
+          <w:szCs w:val="24"/>
+          <w:lang w:val="en-CA"/>
+        </w:rPr>
+        <w:t xml:space="preserve"> a document term matrix</w:t>
+      </w:r>
+      <w:r>
+        <w:rPr>
+          <w:rFonts w:ascii="Arial" w:hAnsi="Arial" w:cs="Arial"/>
+          <w:sz w:val="24"/>
+          <w:szCs w:val="24"/>
+          <w:lang w:val="en-CA"/>
+        </w:rPr>
+        <w:t>.</w:t>
+      </w:r>
+      <w:r>
+        <w:rPr>
+          <w:rFonts w:ascii="Arial" w:hAnsi="Arial" w:cs="Arial"/>
+          <w:sz w:val="24"/>
+          <w:szCs w:val="24"/>
+          <w:lang w:val="en-CA"/>
+        </w:rPr>
+        <w:t xml:space="preserve"> Then,</w:t>
+      </w:r>
+      <w:r>
+        <w:rPr>
+          <w:rFonts w:ascii="Arial" w:hAnsi="Arial" w:cs="Arial"/>
+          <w:sz w:val="24"/>
+          <w:szCs w:val="24"/>
+          <w:lang w:val="en-CA"/>
+        </w:rPr>
+        <w:t xml:space="preserve"> </w:t>
+      </w:r>
+      <w:r>
+        <w:rPr>
+          <w:rFonts w:ascii="Arial" w:hAnsi="Arial" w:cs="Arial"/>
+          <w:sz w:val="24"/>
+          <w:szCs w:val="24"/>
+          <w:lang w:val="en-CA"/>
+        </w:rPr>
+        <w:t xml:space="preserve">the term frequency-inverse document frequency was applied to the </w:t>
+      </w:r>
+      <w:r>
+        <w:rPr>
+          <w:rFonts w:ascii="Arial" w:hAnsi="Arial" w:cs="Arial"/>
+          <w:sz w:val="24"/>
+          <w:szCs w:val="24"/>
+          <w:lang w:val="en-CA"/>
+        </w:rPr>
+        <w:t xml:space="preserve">document </w:t>
+      </w:r>
+      <w:r>
+        <w:rPr>
+          <w:rFonts w:ascii="Arial" w:hAnsi="Arial" w:cs="Arial"/>
+          <w:sz w:val="24"/>
+          <w:szCs w:val="24"/>
+          <w:lang w:val="en-CA"/>
+        </w:rPr>
+        <w:t>term matrix:</w:t>
+      </w:r>
+    </w:p>
+    <w:p>
+      <w:pPr>
+        <w:ind w:left="720"/>
+        <w:rPr>
+          <w:rFonts w:ascii="Courier New" w:hAnsi="Courier New" w:cs="Courier New"/>
+          <w:sz w:val="18"/>
+          <w:szCs w:val="18"/>
+          <w:lang w:val="en-CA"/>
+        </w:rPr>
+      </w:pPr>
+      <w:proofErr w:type="spellStart"/>
+      <w:r>
+        <w:rPr>
+          <w:rFonts w:ascii="Courier New" w:hAnsi="Courier New" w:cs="Courier New"/>
+          <w:sz w:val="18"/>
+          <w:szCs w:val="18"/>
+          <w:lang w:val="en-CA"/>
+        </w:rPr>
+        <w:t>it_train</w:t>
+      </w:r>
+      <w:proofErr w:type="spellEnd"/>
+      <w:r>
+        <w:rPr>
+          <w:rFonts w:ascii="Courier New" w:hAnsi="Courier New" w:cs="Courier New"/>
+          <w:sz w:val="18"/>
+          <w:szCs w:val="18"/>
+          <w:lang w:val="en-CA"/>
+        </w:rPr>
+        <w:t xml:space="preserve"> = </w:t>
+      </w:r>
+      <w:proofErr w:type="spellStart"/>
+      <w:proofErr w:type="gramStart"/>
+      <w:r>
+        <w:rPr>
+          <w:rFonts w:ascii="Courier New" w:hAnsi="Courier New" w:cs="Courier New"/>
+          <w:sz w:val="18"/>
+          <w:szCs w:val="18"/>
+          <w:lang w:val="en-CA"/>
+        </w:rPr>
+        <w:t>itoken</w:t>
+      </w:r>
+      <w:proofErr w:type="spellEnd"/>
+      <w:r>
+        <w:rPr>
+          <w:rFonts w:ascii="Courier New" w:hAnsi="Courier New" w:cs="Courier New"/>
+          <w:sz w:val="18"/>
+          <w:szCs w:val="18"/>
+          <w:lang w:val="en-CA"/>
+        </w:rPr>
+        <w:t>(</w:t>
+      </w:r>
+      <w:proofErr w:type="gramEnd"/>
+    </w:p>
+    <w:p>
+      <w:pPr>
+        <w:ind w:left="720"/>
+        <w:rPr>
+          <w:rFonts w:ascii="Courier New" w:hAnsi="Courier New" w:cs="Courier New"/>
+          <w:sz w:val="18"/>
+          <w:szCs w:val="18"/>
+          <w:lang w:val="en-CA"/>
+        </w:rPr>
+      </w:pPr>
+      <w:r>
+        <w:rPr>
+          <w:rFonts w:ascii="Courier New" w:hAnsi="Courier New" w:cs="Courier New"/>
+          <w:sz w:val="18"/>
+          <w:szCs w:val="18"/>
+          <w:lang w:val="en-CA"/>
+        </w:rPr>
+        <w:lastRenderedPageBreak/>
+        <w:t xml:space="preserve">    </w:t>
+      </w:r>
+      <w:proofErr w:type="spellStart"/>
+      <w:proofErr w:type="gramStart"/>
+      <w:r>
+        <w:rPr>
+          <w:rFonts w:ascii="Courier New" w:hAnsi="Courier New" w:cs="Courier New"/>
+          <w:sz w:val="18"/>
+          <w:szCs w:val="18"/>
+          <w:lang w:val="en-CA"/>
+        </w:rPr>
+        <w:t>df.split</w:t>
+      </w:r>
+      <w:proofErr w:type="gramEnd"/>
+      <w:r>
+        <w:rPr>
+          <w:rFonts w:ascii="Courier New" w:hAnsi="Courier New" w:cs="Courier New"/>
+          <w:sz w:val="18"/>
+          <w:szCs w:val="18"/>
+          <w:lang w:val="en-CA"/>
+        </w:rPr>
+        <w:t>$review</w:t>
+      </w:r>
+      <w:proofErr w:type="spellEnd"/>
+      <w:r>
+        <w:rPr>
+          <w:rFonts w:ascii="Courier New" w:hAnsi="Courier New" w:cs="Courier New"/>
+          <w:sz w:val="18"/>
+          <w:szCs w:val="18"/>
+          <w:lang w:val="en-CA"/>
+        </w:rPr>
+        <w:t>,</w:t>
+      </w:r>
+    </w:p>
+    <w:p>
+      <w:pPr>
+        <w:ind w:left="720"/>
+        <w:rPr>
+          <w:rFonts w:ascii="Courier New" w:hAnsi="Courier New" w:cs="Courier New"/>
+          <w:sz w:val="18"/>
+          <w:szCs w:val="18"/>
+          <w:lang w:val="en-CA"/>
+        </w:rPr>
+      </w:pPr>
+      <w:r>
+        <w:rPr>
+          <w:rFonts w:ascii="Courier New" w:hAnsi="Courier New" w:cs="Courier New"/>
+          <w:sz w:val="18"/>
+          <w:szCs w:val="18"/>
+          <w:lang w:val="en-CA"/>
+        </w:rPr>
+        <w:t xml:space="preserve">    preprocessor = </w:t>
+      </w:r>
+      <w:proofErr w:type="spellStart"/>
+      <w:r>
+        <w:rPr>
+          <w:rFonts w:ascii="Courier New" w:hAnsi="Courier New" w:cs="Courier New"/>
+          <w:sz w:val="18"/>
+          <w:szCs w:val="18"/>
+          <w:lang w:val="en-CA"/>
+        </w:rPr>
+        <w:t>tolower</w:t>
+      </w:r>
+      <w:proofErr w:type="spellEnd"/>
+      <w:r>
+        <w:rPr>
+          <w:rFonts w:ascii="Courier New" w:hAnsi="Courier New" w:cs="Courier New"/>
+          <w:sz w:val="18"/>
+          <w:szCs w:val="18"/>
+          <w:lang w:val="en-CA"/>
+        </w:rPr>
+        <w:t>,</w:t>
+      </w:r>
+    </w:p>
+    <w:p>
+      <w:pPr>
+        <w:ind w:left="720"/>
+        <w:rPr>
+          <w:rFonts w:ascii="Courier New" w:hAnsi="Courier New" w:cs="Courier New"/>
+          <w:sz w:val="18"/>
+          <w:szCs w:val="18"/>
+          <w:lang w:val="en-CA"/>
+        </w:rPr>
+      </w:pPr>
+      <w:r>
+        <w:rPr>
+          <w:rFonts w:ascii="Courier New" w:hAnsi="Courier New" w:cs="Courier New"/>
+          <w:sz w:val="18"/>
+          <w:szCs w:val="18"/>
+          <w:lang w:val="en-CA"/>
+        </w:rPr>
+        <w:t xml:space="preserve">    tokenizer = </w:t>
+      </w:r>
+      <w:proofErr w:type="spellStart"/>
+      <w:r>
+        <w:rPr>
+          <w:rFonts w:ascii="Courier New" w:hAnsi="Courier New" w:cs="Courier New"/>
+          <w:sz w:val="18"/>
+          <w:szCs w:val="18"/>
+          <w:lang w:val="en-CA"/>
+        </w:rPr>
+        <w:t>word_tokenizer</w:t>
+      </w:r>
+      <w:proofErr w:type="spellEnd"/>
+    </w:p>
+    <w:p>
+      <w:pPr>
+        <w:ind w:left="720"/>
+        <w:rPr>
+          <w:rFonts w:ascii="Courier New" w:hAnsi="Courier New" w:cs="Courier New"/>
+          <w:sz w:val="18"/>
+          <w:szCs w:val="18"/>
+          <w:lang w:val="en-CA"/>
+        </w:rPr>
+      </w:pPr>
+      <w:r>
+        <w:rPr>
+          <w:rFonts w:ascii="Courier New" w:hAnsi="Courier New" w:cs="Courier New"/>
+          <w:sz w:val="18"/>
+          <w:szCs w:val="18"/>
+          <w:lang w:val="en-CA"/>
+        </w:rPr>
+        <w:t>)</w:t>
+      </w:r>
+    </w:p>
+    <w:p>
+      <w:pPr>
+        <w:ind w:left="720"/>
+        <w:rPr>
+          <w:rFonts w:ascii="Courier New" w:hAnsi="Courier New" w:cs="Courier New"/>
+          <w:sz w:val="18"/>
+          <w:szCs w:val="18"/>
+          <w:lang w:val="en-CA"/>
+        </w:rPr>
+      </w:pPr>
+      <w:r>
+        <w:rPr>
+          <w:rFonts w:ascii="Courier New" w:hAnsi="Courier New" w:cs="Courier New"/>
+          <w:sz w:val="18"/>
+          <w:szCs w:val="18"/>
+          <w:lang w:val="en-CA"/>
+        </w:rPr>
+        <w:t xml:space="preserve">vocab = </w:t>
+      </w:r>
+      <w:proofErr w:type="spellStart"/>
+      <w:r>
+        <w:rPr>
+          <w:rFonts w:ascii="Courier New" w:hAnsi="Courier New" w:cs="Courier New"/>
+          <w:sz w:val="18"/>
+          <w:szCs w:val="18"/>
+          <w:lang w:val="en-CA"/>
+        </w:rPr>
+        <w:t>create_vocabulary</w:t>
+      </w:r>
+      <w:proofErr w:type="spellEnd"/>
+      <w:r>
+        <w:rPr>
+          <w:rFonts w:ascii="Courier New" w:hAnsi="Courier New" w:cs="Courier New"/>
+          <w:sz w:val="18"/>
+          <w:szCs w:val="18"/>
+          <w:lang w:val="en-CA"/>
+        </w:rPr>
+        <w:t>(</w:t>
+      </w:r>
+      <w:proofErr w:type="spellStart"/>
+      <w:r>
+        <w:rPr>
+          <w:rFonts w:ascii="Courier New" w:hAnsi="Courier New" w:cs="Courier New"/>
+          <w:sz w:val="18"/>
+          <w:szCs w:val="18"/>
+          <w:lang w:val="en-CA"/>
+        </w:rPr>
+        <w:t>it_train</w:t>
+      </w:r>
+      <w:proofErr w:type="spellEnd"/>
+      <w:r>
+        <w:rPr>
+          <w:rFonts w:ascii="Courier New" w:hAnsi="Courier New" w:cs="Courier New"/>
+          <w:sz w:val="18"/>
+          <w:szCs w:val="18"/>
+          <w:lang w:val="en-CA"/>
+        </w:rPr>
+        <w:t>)</w:t>
+      </w:r>
+    </w:p>
+    <w:p>
+      <w:pPr>
+        <w:ind w:left="720"/>
+        <w:rPr>
+          <w:rFonts w:ascii="Courier New" w:hAnsi="Courier New" w:cs="Courier New"/>
+          <w:sz w:val="18"/>
+          <w:szCs w:val="18"/>
+          <w:lang w:val="en-CA"/>
+        </w:rPr>
+      </w:pPr>
+      <w:r>
+        <w:rPr>
+          <w:rFonts w:ascii="Courier New" w:hAnsi="Courier New" w:cs="Courier New"/>
+          <w:sz w:val="18"/>
+          <w:szCs w:val="18"/>
+          <w:lang w:val="en-CA"/>
+        </w:rPr>
+        <w:t xml:space="preserve">vectorizer = </w:t>
+      </w:r>
+      <w:proofErr w:type="spellStart"/>
+      <w:r>
+        <w:rPr>
+          <w:rFonts w:ascii="Courier New" w:hAnsi="Courier New" w:cs="Courier New"/>
+          <w:sz w:val="18"/>
+          <w:szCs w:val="18"/>
+          <w:lang w:val="en-CA"/>
+        </w:rPr>
+        <w:t>vocab_vectorizer</w:t>
+      </w:r>
+      <w:proofErr w:type="spellEnd"/>
+      <w:r>
+        <w:rPr>
+          <w:rFonts w:ascii="Courier New" w:hAnsi="Courier New" w:cs="Courier New"/>
+          <w:sz w:val="18"/>
+          <w:szCs w:val="18"/>
+          <w:lang w:val="en-CA"/>
+        </w:rPr>
+        <w:t>(vocab)</w:t>
+      </w:r>
+    </w:p>
+    <w:p>
+      <w:pPr>
+        <w:ind w:left="720"/>
+        <w:rPr>
+          <w:rFonts w:ascii="Courier New" w:hAnsi="Courier New" w:cs="Courier New"/>
+          <w:sz w:val="18"/>
+          <w:szCs w:val="18"/>
+          <w:lang w:val="en-CA"/>
+        </w:rPr>
+      </w:pPr>
+      <w:proofErr w:type="spellStart"/>
+      <w:r>
+        <w:rPr>
+          <w:rFonts w:ascii="Courier New" w:hAnsi="Courier New" w:cs="Courier New"/>
+          <w:sz w:val="18"/>
+          <w:szCs w:val="18"/>
+          <w:lang w:val="en-CA"/>
+        </w:rPr>
+        <w:t>model_tfidf</w:t>
+      </w:r>
+      <w:proofErr w:type="spellEnd"/>
+      <w:r>
+        <w:rPr>
+          <w:rFonts w:ascii="Courier New" w:hAnsi="Courier New" w:cs="Courier New"/>
+          <w:sz w:val="18"/>
+          <w:szCs w:val="18"/>
+          <w:lang w:val="en-CA"/>
+        </w:rPr>
+        <w:t xml:space="preserve"> = </w:t>
+      </w:r>
+      <w:proofErr w:type="spellStart"/>
+      <w:r>
+        <w:rPr>
+          <w:rFonts w:ascii="Courier New" w:hAnsi="Courier New" w:cs="Courier New"/>
+          <w:sz w:val="18"/>
+          <w:szCs w:val="18"/>
+          <w:lang w:val="en-CA"/>
+        </w:rPr>
+        <w:t>TfIdf$</w:t>
+      </w:r>
+      <w:proofErr w:type="gramStart"/>
+      <w:r>
+        <w:rPr>
+          <w:rFonts w:ascii="Courier New" w:hAnsi="Courier New" w:cs="Courier New"/>
+          <w:sz w:val="18"/>
+          <w:szCs w:val="18"/>
+          <w:lang w:val="en-CA"/>
+        </w:rPr>
+        <w:t>new</w:t>
+      </w:r>
+      <w:proofErr w:type="spellEnd"/>
+      <w:r>
+        <w:rPr>
+          <w:rFonts w:ascii="Courier New" w:hAnsi="Courier New" w:cs="Courier New"/>
+          <w:sz w:val="18"/>
+          <w:szCs w:val="18"/>
+          <w:lang w:val="en-CA"/>
+        </w:rPr>
+        <w:t>(</w:t>
+      </w:r>
+      <w:proofErr w:type="gramEnd"/>
+      <w:r>
+        <w:rPr>
+          <w:rFonts w:ascii="Courier New" w:hAnsi="Courier New" w:cs="Courier New"/>
+          <w:sz w:val="18"/>
+          <w:szCs w:val="18"/>
+          <w:lang w:val="en-CA"/>
+        </w:rPr>
+        <w:t>)</w:t>
+      </w:r>
+    </w:p>
+    <w:p>
+      <w:pPr>
+        <w:ind w:left="720"/>
+        <w:rPr>
+          <w:rFonts w:ascii="Courier New" w:hAnsi="Courier New" w:cs="Courier New"/>
+          <w:sz w:val="18"/>
+          <w:szCs w:val="18"/>
+          <w:lang w:val="en-CA"/>
+        </w:rPr>
+      </w:pPr>
+      <w:proofErr w:type="spellStart"/>
+      <w:r>
+        <w:rPr>
+          <w:rFonts w:ascii="Courier New" w:hAnsi="Courier New" w:cs="Courier New"/>
+          <w:sz w:val="18"/>
+          <w:szCs w:val="18"/>
+          <w:lang w:val="en-CA"/>
+        </w:rPr>
+        <w:t>dtm_tfidf</w:t>
+      </w:r>
+      <w:proofErr w:type="spellEnd"/>
+      <w:r>
+        <w:rPr>
+          <w:rFonts w:ascii="Courier New" w:hAnsi="Courier New" w:cs="Courier New"/>
+          <w:sz w:val="18"/>
+          <w:szCs w:val="18"/>
+          <w:lang w:val="en-CA"/>
+        </w:rPr>
+        <w:t xml:space="preserve"> = </w:t>
+      </w:r>
+      <w:proofErr w:type="spellStart"/>
+      <w:r>
+        <w:rPr>
+          <w:rFonts w:ascii="Courier New" w:hAnsi="Courier New" w:cs="Courier New"/>
+          <w:sz w:val="18"/>
+          <w:szCs w:val="18"/>
+          <w:lang w:val="en-CA"/>
+        </w:rPr>
+        <w:t>model_tfidf$fit_</w:t>
+      </w:r>
+      <w:proofErr w:type="gramStart"/>
+      <w:r>
+        <w:rPr>
+          <w:rFonts w:ascii="Courier New" w:hAnsi="Courier New" w:cs="Courier New"/>
+          <w:sz w:val="18"/>
+          <w:szCs w:val="18"/>
+          <w:lang w:val="en-CA"/>
+        </w:rPr>
+        <w:t>transform</w:t>
+      </w:r>
+      <w:proofErr w:type="spellEnd"/>
+      <w:r>
+        <w:rPr>
+          <w:rFonts w:ascii="Courier New" w:hAnsi="Courier New" w:cs="Courier New"/>
+          <w:sz w:val="18"/>
+          <w:szCs w:val="18"/>
+          <w:lang w:val="en-CA"/>
+        </w:rPr>
+        <w:t>(</w:t>
+      </w:r>
+      <w:proofErr w:type="spellStart"/>
+      <w:proofErr w:type="gramEnd"/>
+      <w:r>
+        <w:rPr>
+          <w:rFonts w:ascii="Courier New" w:hAnsi="Courier New" w:cs="Courier New"/>
+          <w:sz w:val="18"/>
+          <w:szCs w:val="18"/>
+          <w:lang w:val="en-CA"/>
+        </w:rPr>
+        <w:t>create_dtm</w:t>
+      </w:r>
+      <w:proofErr w:type="spellEnd"/>
+      <w:r>
+        <w:rPr>
+          <w:rFonts w:ascii="Courier New" w:hAnsi="Courier New" w:cs="Courier New"/>
+          <w:sz w:val="18"/>
+          <w:szCs w:val="18"/>
+          <w:lang w:val="en-CA"/>
+        </w:rPr>
+        <w:t>(</w:t>
+      </w:r>
+      <w:proofErr w:type="spellStart"/>
+      <w:r>
+        <w:rPr>
+          <w:rFonts w:ascii="Courier New" w:hAnsi="Courier New" w:cs="Courier New"/>
+          <w:sz w:val="18"/>
+          <w:szCs w:val="18"/>
+          <w:lang w:val="en-CA"/>
+        </w:rPr>
+        <w:t>it_train</w:t>
+      </w:r>
+      <w:proofErr w:type="spellEnd"/>
+      <w:r>
+        <w:rPr>
+          <w:rFonts w:ascii="Courier New" w:hAnsi="Courier New" w:cs="Courier New"/>
+          <w:sz w:val="18"/>
+          <w:szCs w:val="18"/>
+          <w:lang w:val="en-CA"/>
+        </w:rPr>
+        <w:t>, vectorizer)</w:t>
+      </w:r>
+      <w:r>
+        <w:rPr>
+          <w:rFonts w:ascii="Courier New" w:hAnsi="Courier New" w:cs="Courier New"/>
+          <w:sz w:val="18"/>
+          <w:szCs w:val="18"/>
+          <w:lang w:val="en-CA"/>
+        </w:rPr>
+        <w:t>)</w:t>
+      </w:r>
+    </w:p>
+    <w:p>
+      <w:pPr>
+        <w:rPr>
+          <w:rFonts w:ascii="Arial" w:hAnsi="Arial" w:cs="Arial"/>
+          <w:sz w:val="24"/>
+          <w:szCs w:val="24"/>
+          <w:lang w:val="en-CA"/>
+        </w:rPr>
+      </w:pPr>
+    </w:p>
+    <w:p>
+      <w:pPr>
+        <w:rPr>
+          <w:rFonts w:ascii="Arial" w:hAnsi="Arial" w:cs="Arial"/>
+          <w:sz w:val="24"/>
+          <w:szCs w:val="24"/>
+          <w:lang w:val="en-CA"/>
+        </w:rPr>
+      </w:pPr>
+      <w:r>
+        <w:rPr>
+          <w:rFonts w:ascii="Arial" w:hAnsi="Arial" w:cs="Arial"/>
+          <w:sz w:val="24"/>
+          <w:szCs w:val="24"/>
+          <w:lang w:val="en-CA"/>
+        </w:rPr>
+        <w:t>T</w:t>
+      </w:r>
+      <w:r>
+        <w:rPr>
+          <w:rFonts w:ascii="Arial" w:hAnsi="Arial" w:cs="Arial"/>
+          <w:sz w:val="24"/>
+          <w:szCs w:val="24"/>
+          <w:lang w:val="en-CA"/>
+        </w:rPr>
+        <w:t>he</w:t>
+      </w:r>
+      <w:r>
+        <w:rPr>
+          <w:rFonts w:ascii="Arial" w:hAnsi="Arial" w:cs="Arial"/>
+          <w:sz w:val="24"/>
+          <w:szCs w:val="24"/>
+          <w:lang w:val="en-CA"/>
+        </w:rPr>
+        <w:t xml:space="preserve"> </w:t>
+      </w:r>
+      <w:proofErr w:type="spellStart"/>
+      <w:proofErr w:type="gramStart"/>
+      <w:r>
+        <w:rPr>
+          <w:rFonts w:ascii="Courier New" w:hAnsi="Courier New" w:cs="Courier New"/>
+          <w:sz w:val="24"/>
+          <w:szCs w:val="24"/>
+          <w:lang w:val="en-CA"/>
+        </w:rPr>
+        <w:t>gmum.r</w:t>
+      </w:r>
+      <w:proofErr w:type="spellEnd"/>
+      <w:proofErr w:type="gramEnd"/>
+      <w:r>
+        <w:rPr>
+          <w:rFonts w:ascii="Arial" w:hAnsi="Arial" w:cs="Arial"/>
+          <w:sz w:val="24"/>
+          <w:szCs w:val="24"/>
+          <w:lang w:val="en-CA"/>
+        </w:rPr>
+        <w:t xml:space="preserve"> </w:t>
+      </w:r>
+      <w:r>
+        <w:rPr>
+          <w:rFonts w:ascii="Arial" w:hAnsi="Arial" w:cs="Arial"/>
+          <w:sz w:val="24"/>
+          <w:szCs w:val="24"/>
+          <w:lang w:val="en-CA"/>
+        </w:rPr>
+        <w:t>package</w:t>
+      </w:r>
+      <w:r>
+        <w:rPr>
+          <w:rFonts w:ascii="Arial" w:hAnsi="Arial" w:cs="Arial"/>
+          <w:sz w:val="24"/>
+          <w:szCs w:val="24"/>
+          <w:lang w:val="en-CA"/>
+        </w:rPr>
+        <w:t xml:space="preserve"> for multiclass </w:t>
+      </w:r>
+      <w:proofErr w:type="spellStart"/>
+      <w:r>
+        <w:rPr>
+          <w:rFonts w:ascii="Arial" w:hAnsi="Arial" w:cs="Arial"/>
+          <w:sz w:val="24"/>
+          <w:szCs w:val="24"/>
+          <w:lang w:val="en-CA"/>
+        </w:rPr>
+        <w:t>svm</w:t>
+      </w:r>
+      <w:proofErr w:type="spellEnd"/>
+      <w:r>
+        <w:rPr>
+          <w:rFonts w:ascii="Arial" w:hAnsi="Arial" w:cs="Arial"/>
+          <w:sz w:val="24"/>
+          <w:szCs w:val="24"/>
+          <w:lang w:val="en-CA"/>
+        </w:rPr>
+        <w:t xml:space="preserve"> </w:t>
+      </w:r>
+      <w:r>
+        <w:rPr>
+          <w:rFonts w:ascii="Arial" w:hAnsi="Arial" w:cs="Arial"/>
+          <w:sz w:val="24"/>
+          <w:szCs w:val="24"/>
+          <w:lang w:val="en-CA"/>
+        </w:rPr>
+        <w:t>was initially attempte</w:t>
+      </w:r>
+      <w:r>
+        <w:rPr>
+          <w:rFonts w:ascii="Arial" w:hAnsi="Arial" w:cs="Arial"/>
+          <w:sz w:val="24"/>
+          <w:szCs w:val="24"/>
+          <w:lang w:val="en-CA"/>
+        </w:rPr>
+        <w:t>d</w:t>
+      </w:r>
+      <w:r>
+        <w:rPr>
+          <w:rFonts w:ascii="Arial" w:hAnsi="Arial" w:cs="Arial"/>
+          <w:sz w:val="24"/>
+          <w:szCs w:val="24"/>
+          <w:lang w:val="en-CA"/>
+        </w:rPr>
+        <w:t xml:space="preserve">. However, the package was removed from the </w:t>
+      </w:r>
+      <w:proofErr w:type="spellStart"/>
+      <w:r>
+        <w:rPr>
+          <w:rFonts w:ascii="Arial" w:hAnsi="Arial" w:cs="Arial"/>
+          <w:sz w:val="24"/>
+          <w:szCs w:val="24"/>
+          <w:lang w:val="en-CA"/>
+        </w:rPr>
+        <w:t>cran</w:t>
+      </w:r>
+      <w:proofErr w:type="spellEnd"/>
+      <w:r>
+        <w:rPr>
+          <w:rFonts w:ascii="Arial" w:hAnsi="Arial" w:cs="Arial"/>
+          <w:sz w:val="24"/>
+          <w:szCs w:val="24"/>
+          <w:lang w:val="en-CA"/>
+        </w:rPr>
+        <w:t>-r</w:t>
+      </w:r>
+      <w:r>
+        <w:rPr>
+          <w:rFonts w:ascii="Arial" w:hAnsi="Arial" w:cs="Arial"/>
+          <w:sz w:val="24"/>
+          <w:szCs w:val="24"/>
+          <w:lang w:val="en-CA"/>
+        </w:rPr>
+        <w:t xml:space="preserve"> repository. Additionally, attempting to clone the corresponding </w:t>
+      </w:r>
+      <w:r>
+        <w:rPr>
+          <w:rFonts w:ascii="Arial" w:hAnsi="Arial" w:cs="Arial"/>
+          <w:sz w:val="24"/>
+          <w:szCs w:val="24"/>
+          <w:lang w:val="en-CA"/>
+        </w:rPr>
+        <w:t xml:space="preserve">git </w:t>
+      </w:r>
+      <w:r>
+        <w:rPr>
+          <w:rFonts w:ascii="Arial" w:hAnsi="Arial" w:cs="Arial"/>
+          <w:sz w:val="24"/>
+          <w:szCs w:val="24"/>
+          <w:lang w:val="en-CA"/>
+        </w:rPr>
+        <w:t>codebase</w:t>
+      </w:r>
+      <w:r>
+        <w:rPr>
+          <w:rFonts w:ascii="Arial" w:hAnsi="Arial" w:cs="Arial"/>
+          <w:sz w:val="24"/>
+          <w:szCs w:val="24"/>
+          <w:lang w:val="en-CA"/>
+        </w:rPr>
+        <w:t>, then load the package within R code,</w:t>
+      </w:r>
+      <w:r>
+        <w:rPr>
+          <w:rFonts w:ascii="Arial" w:hAnsi="Arial" w:cs="Arial"/>
+          <w:sz w:val="24"/>
+          <w:szCs w:val="24"/>
+          <w:lang w:val="en-CA"/>
+        </w:rPr>
+        <w:t xml:space="preserve"> produced errors</w:t>
+      </w:r>
+      <w:r>
+        <w:rPr>
+          <w:rFonts w:ascii="Arial" w:hAnsi="Arial" w:cs="Arial"/>
+          <w:sz w:val="24"/>
+          <w:szCs w:val="24"/>
+          <w:lang w:val="en-CA"/>
+        </w:rPr>
+        <w:t>. More generally,</w:t>
+      </w:r>
+      <w:r>
+        <w:rPr>
+          <w:rFonts w:ascii="Arial" w:hAnsi="Arial" w:cs="Arial"/>
+          <w:sz w:val="24"/>
+          <w:szCs w:val="24"/>
+          <w:lang w:val="en-CA"/>
+        </w:rPr>
+        <w:t xml:space="preserve"> the </w:t>
+      </w:r>
+      <w:r>
+        <w:rPr>
+          <w:rFonts w:ascii="Arial" w:hAnsi="Arial" w:cs="Arial"/>
+          <w:sz w:val="24"/>
+          <w:szCs w:val="24"/>
+          <w:lang w:val="en-CA"/>
+        </w:rPr>
+        <w:t xml:space="preserve">corresponding </w:t>
+      </w:r>
+      <w:r>
+        <w:rPr>
+          <w:rFonts w:ascii="Arial" w:hAnsi="Arial" w:cs="Arial"/>
+          <w:sz w:val="24"/>
+          <w:szCs w:val="24"/>
+          <w:lang w:val="en-CA"/>
+        </w:rPr>
+        <w:t>package could not be found</w:t>
+      </w:r>
+      <w:r>
+        <w:rPr>
+          <w:rFonts w:ascii="Arial" w:hAnsi="Arial" w:cs="Arial"/>
+          <w:sz w:val="24"/>
+          <w:szCs w:val="24"/>
+          <w:lang w:val="en-CA"/>
+        </w:rPr>
+        <w:t>, and loaded</w:t>
+      </w:r>
+      <w:r>
+        <w:rPr>
+          <w:rFonts w:ascii="Arial" w:hAnsi="Arial" w:cs="Arial"/>
+          <w:sz w:val="24"/>
+          <w:szCs w:val="24"/>
+          <w:lang w:val="en-CA"/>
+        </w:rPr>
+        <w:t xml:space="preserve"> into memory</w:t>
+      </w:r>
+      <w:r>
+        <w:rPr>
+          <w:rFonts w:ascii="Arial" w:hAnsi="Arial" w:cs="Arial"/>
+          <w:sz w:val="24"/>
+          <w:szCs w:val="24"/>
+          <w:lang w:val="en-CA"/>
+        </w:rPr>
+        <w:t>.</w:t>
+      </w:r>
+      <w:r>
+        <w:rPr>
+          <w:rFonts w:ascii="Arial" w:hAnsi="Arial" w:cs="Arial"/>
+          <w:sz w:val="24"/>
+          <w:szCs w:val="24"/>
+          <w:lang w:val="en-CA"/>
+        </w:rPr>
+        <w:t xml:space="preserve"> Therefore, the </w:t>
+      </w:r>
+      <w:proofErr w:type="spellStart"/>
+      <w:r>
+        <w:rPr>
+          <w:rFonts w:ascii="Courier New" w:hAnsi="Courier New" w:cs="Courier New"/>
+          <w:sz w:val="24"/>
+          <w:szCs w:val="24"/>
+          <w:lang w:val="en-CA"/>
+        </w:rPr>
+        <w:t>naivebayes</w:t>
+      </w:r>
+      <w:proofErr w:type="spellEnd"/>
+      <w:r>
+        <w:rPr>
+          <w:rFonts w:ascii="Arial" w:hAnsi="Arial" w:cs="Arial"/>
+          <w:sz w:val="24"/>
+          <w:szCs w:val="24"/>
+          <w:lang w:val="en-CA"/>
+        </w:rPr>
+        <w:t xml:space="preserve">, and </w:t>
+      </w:r>
+      <w:r>
+        <w:rPr>
+          <w:rFonts w:ascii="Courier New" w:hAnsi="Courier New" w:cs="Courier New"/>
+          <w:sz w:val="24"/>
+          <w:szCs w:val="24"/>
+          <w:lang w:val="en-CA"/>
+        </w:rPr>
+        <w:t>e1071</w:t>
+      </w:r>
+      <w:r>
+        <w:rPr>
+          <w:rFonts w:ascii="Arial" w:hAnsi="Arial" w:cs="Arial"/>
+          <w:sz w:val="24"/>
+          <w:szCs w:val="24"/>
+          <w:lang w:val="en-CA"/>
+        </w:rPr>
+        <w:t xml:space="preserve"> packages were used to implement the naïve </w:t>
+      </w:r>
+      <w:proofErr w:type="spellStart"/>
+      <w:r>
+        <w:rPr>
+          <w:rFonts w:ascii="Arial" w:hAnsi="Arial" w:cs="Arial"/>
+          <w:sz w:val="24"/>
+          <w:szCs w:val="24"/>
+          <w:lang w:val="en-CA"/>
+        </w:rPr>
+        <w:t>bayes</w:t>
+      </w:r>
+      <w:proofErr w:type="spellEnd"/>
+      <w:r>
+        <w:rPr>
+          <w:rFonts w:ascii="Arial" w:hAnsi="Arial" w:cs="Arial"/>
+          <w:sz w:val="24"/>
+          <w:szCs w:val="24"/>
+          <w:lang w:val="en-CA"/>
+        </w:rPr>
+        <w:t xml:space="preserve">, and </w:t>
+      </w:r>
+      <w:proofErr w:type="spellStart"/>
+      <w:r>
+        <w:rPr>
+          <w:rFonts w:ascii="Arial" w:hAnsi="Arial" w:cs="Arial"/>
+          <w:sz w:val="24"/>
+          <w:szCs w:val="24"/>
+          <w:lang w:val="en-CA"/>
+        </w:rPr>
+        <w:t>svm</w:t>
+      </w:r>
+      <w:proofErr w:type="spellEnd"/>
+      <w:r>
+        <w:rPr>
+          <w:rFonts w:ascii="Arial" w:hAnsi="Arial" w:cs="Arial"/>
+          <w:sz w:val="24"/>
+          <w:szCs w:val="24"/>
+          <w:lang w:val="en-CA"/>
+        </w:rPr>
+        <w:t xml:space="preserve"> models</w:t>
+      </w:r>
+      <w:r>
+        <w:rPr>
+          <w:rFonts w:ascii="Arial" w:hAnsi="Arial" w:cs="Arial"/>
+          <w:sz w:val="24"/>
+          <w:szCs w:val="24"/>
+          <w:lang w:val="en-CA"/>
+        </w:rPr>
+        <w:t>.</w:t>
+      </w:r>
+      <w:r>
+        <w:rPr>
+          <w:rFonts w:ascii="Arial" w:hAnsi="Arial" w:cs="Arial"/>
+          <w:sz w:val="24"/>
+          <w:szCs w:val="24"/>
+          <w:lang w:val="en-CA"/>
+        </w:rPr>
+        <w:t xml:space="preserve"> Lastly, the </w:t>
+      </w:r>
+      <w:proofErr w:type="spellStart"/>
+      <w:r>
+        <w:rPr>
+          <w:rFonts w:ascii="Arial" w:hAnsi="Arial" w:cs="Arial"/>
+          <w:sz w:val="24"/>
+          <w:szCs w:val="24"/>
+          <w:lang w:val="en-CA"/>
+        </w:rPr>
+        <w:t>FSelector</w:t>
+      </w:r>
+      <w:proofErr w:type="spellEnd"/>
+      <w:r>
+        <w:rPr>
+          <w:rFonts w:ascii="Arial" w:hAnsi="Arial" w:cs="Arial"/>
+          <w:sz w:val="24"/>
+          <w:szCs w:val="24"/>
+          <w:lang w:val="en-CA"/>
+        </w:rPr>
+        <w:t xml:space="preserve"> package was used to determine the top20 classifiers, using the </w:t>
+      </w:r>
+      <w:proofErr w:type="spellStart"/>
+      <w:proofErr w:type="gramStart"/>
+      <w:r>
+        <w:rPr>
+          <w:rFonts w:ascii="Courier New" w:hAnsi="Courier New" w:cs="Courier New"/>
+          <w:sz w:val="24"/>
+          <w:szCs w:val="24"/>
+          <w:lang w:val="en-CA"/>
+        </w:rPr>
+        <w:t>gain.ratio</w:t>
+      </w:r>
+      <w:proofErr w:type="spellEnd"/>
+      <w:proofErr w:type="gramEnd"/>
+      <w:r>
+        <w:rPr>
+          <w:rFonts w:ascii="Arial" w:hAnsi="Arial" w:cs="Arial"/>
+          <w:sz w:val="24"/>
+          <w:szCs w:val="24"/>
+          <w:lang w:val="en-CA"/>
+        </w:rPr>
+        <w:t xml:space="preserve">, and the </w:t>
+      </w:r>
+      <w:r>
+        <w:rPr>
+          <w:rFonts w:ascii="Courier New" w:hAnsi="Courier New" w:cs="Courier New"/>
+          <w:sz w:val="24"/>
+          <w:szCs w:val="24"/>
+          <w:lang w:val="en-CA"/>
+        </w:rPr>
+        <w:t>chi2</w:t>
+      </w:r>
+      <w:r>
+        <w:rPr>
+          <w:rFonts w:ascii="Arial" w:hAnsi="Arial" w:cs="Arial"/>
+          <w:sz w:val="24"/>
+          <w:szCs w:val="24"/>
+          <w:lang w:val="en-CA"/>
+        </w:rPr>
+        <w:t xml:space="preserve"> functions</w:t>
+      </w:r>
+      <w:r>
+        <w:rPr>
+          <w:rFonts w:ascii="Arial" w:hAnsi="Arial" w:cs="Arial"/>
+          <w:sz w:val="24"/>
+          <w:szCs w:val="24"/>
+          <w:lang w:val="en-CA"/>
+        </w:rPr>
+        <w:t>.</w:t>
+      </w:r>
+    </w:p>
+    <w:p>
+      <w:pPr>
+        <w:rPr>
+          <w:rFonts w:ascii="Arial" w:hAnsi="Arial" w:cs="Arial"/>
+          <w:b/>
+          <w:sz w:val="24"/>
+          <w:szCs w:val="24"/>
+          <w:lang w:val="en-CA"/>
+        </w:rPr>
+      </w:pPr>
+    </w:p>
+    <w:p>
+      <w:pPr>
+        <w:rPr>
+          <w:rFonts w:ascii="Arial" w:hAnsi="Arial" w:cs="Arial"/>
+          <w:sz w:val="24"/>
+          <w:szCs w:val="24"/>
+          <w:lang w:val="en-CA"/>
+        </w:rPr>
+      </w:pPr>
+      <w:r>
+        <w:rPr>
+          <w:rFonts w:ascii="Arial" w:hAnsi="Arial" w:cs="Arial"/>
+          <w:b/>
+          <w:sz w:val="24"/>
+          <w:szCs w:val="24"/>
+          <w:lang w:val="en-CA"/>
+        </w:rPr>
+        <w:t>Results</w:t>
+      </w:r>
+    </w:p>
+    <w:p>
+      <w:pPr>
+        <w:rPr>
+          <w:rFonts w:ascii="Arial" w:hAnsi="Arial" w:cs="Arial"/>
+          <w:sz w:val="24"/>
+          <w:szCs w:val="24"/>
+          <w:lang w:val="en-CA"/>
+        </w:rPr>
+      </w:pPr>
+      <w:r>
+        <w:rPr>
+          <w:rFonts w:ascii="Arial" w:hAnsi="Arial" w:cs="Arial"/>
+          <w:sz w:val="24"/>
+          <w:szCs w:val="24"/>
+          <w:lang w:val="en-CA"/>
+        </w:rPr>
+        <w:t xml:space="preserve">Due to time restriction, the </w:t>
+      </w:r>
+      <w:proofErr w:type="spellStart"/>
+      <w:r>
+        <w:rPr>
+          <w:rFonts w:ascii="Arial" w:hAnsi="Arial" w:cs="Arial"/>
+          <w:sz w:val="24"/>
+          <w:szCs w:val="24"/>
+          <w:lang w:val="en-CA"/>
+        </w:rPr>
+        <w:t>svm</w:t>
+      </w:r>
+      <w:proofErr w:type="spellEnd"/>
+      <w:r>
+        <w:rPr>
+          <w:rFonts w:ascii="Arial" w:hAnsi="Arial" w:cs="Arial"/>
+          <w:sz w:val="24"/>
+          <w:szCs w:val="24"/>
+          <w:lang w:val="en-CA"/>
+        </w:rPr>
+        <w:t xml:space="preserve"> case indicates a need to perform many multiple one vs one classifiers. This would be done with one classifier being trained to one feature, then compared collectively to the remaining features.</w:t>
       </w:r>
       <w:bookmarkStart w:id="0" w:name="_GoBack"/>
       <w:bookmarkEnd w:id="0"/>
-    </w:p>
-    <w:p>
-      <w:pPr>
-        <w:rPr>
-          <w:rFonts w:ascii="Arial" w:hAnsi="Arial" w:cs="Arial"/>
-          <w:sz w:val="24"/>
-          <w:szCs w:val="24"/>
-          <w:lang w:val="en-CA"/>
-        </w:rPr>
-      </w:pPr>
-      <w:r>
-        <w:rPr>
-          <w:rFonts w:ascii="Arial" w:hAnsi="Arial" w:cs="Arial"/>
-          <w:sz w:val="24"/>
-          <w:szCs w:val="24"/>
-          <w:lang w:val="en-CA"/>
-        </w:rPr>
-        <w:t xml:space="preserve">Discontinued </w:t>
-      </w:r>
-      <w:proofErr w:type="spellStart"/>
-      <w:r>
-        <w:rPr>
-          <w:rFonts w:ascii="Arial" w:hAnsi="Arial" w:cs="Arial"/>
-          <w:sz w:val="24"/>
-          <w:szCs w:val="24"/>
-          <w:lang w:val="en-CA"/>
-        </w:rPr>
-        <w:t>rcran</w:t>
-      </w:r>
-      <w:proofErr w:type="spellEnd"/>
-      <w:r>
-        <w:rPr>
-          <w:rFonts w:ascii="Arial" w:hAnsi="Arial" w:cs="Arial"/>
-          <w:sz w:val="24"/>
-          <w:szCs w:val="24"/>
-          <w:lang w:val="en-CA"/>
-        </w:rPr>
-        <w:t xml:space="preserve"> module</w:t>
-      </w:r>
-      <w:r>
-        <w:rPr>
-          <w:rFonts w:ascii="Arial" w:hAnsi="Arial" w:cs="Arial"/>
-          <w:sz w:val="24"/>
-          <w:szCs w:val="24"/>
-          <w:lang w:val="en-CA"/>
-        </w:rPr>
-        <w:t xml:space="preserve"> for multiclass </w:t>
-      </w:r>
-      <w:proofErr w:type="spellStart"/>
-      <w:r>
-        <w:rPr>
-          <w:rFonts w:ascii="Arial" w:hAnsi="Arial" w:cs="Arial"/>
-          <w:sz w:val="24"/>
-          <w:szCs w:val="24"/>
-          <w:lang w:val="en-CA"/>
-        </w:rPr>
-        <w:t>svm</w:t>
-      </w:r>
-      <w:proofErr w:type="spellEnd"/>
-      <w:r>
-        <w:rPr>
-          <w:rFonts w:ascii="Arial" w:hAnsi="Arial" w:cs="Arial"/>
-          <w:sz w:val="24"/>
-          <w:szCs w:val="24"/>
-          <w:lang w:val="en-CA"/>
-        </w:rPr>
-        <w:t xml:space="preserve"> had to be manually added</w:t>
-      </w:r>
-      <w:r>
-        <w:rPr>
-          <w:rFonts w:ascii="Arial" w:hAnsi="Arial" w:cs="Arial"/>
-          <w:sz w:val="24"/>
-          <w:szCs w:val="24"/>
-          <w:lang w:val="en-CA"/>
-        </w:rPr>
-        <w:t>.</w:t>
-      </w:r>
-    </w:p>
-    <w:p>
-      <w:pPr>
-        <w:rPr>
-          <w:rFonts w:ascii="Arial" w:hAnsi="Arial" w:cs="Arial"/>
-          <w:b/>
-          <w:sz w:val="24"/>
-          <w:szCs w:val="24"/>
-          <w:lang w:val="en-CA"/>
-        </w:rPr>
-      </w:pPr>
-    </w:p>
-    <w:p>
-      <w:pPr>
-        <w:rPr>
-          <w:rFonts w:ascii="Arial" w:hAnsi="Arial" w:cs="Arial"/>
-          <w:sz w:val="24"/>
-          <w:szCs w:val="24"/>
-          <w:lang w:val="en-CA"/>
-        </w:rPr>
-      </w:pPr>
-      <w:r>
-        <w:rPr>
-          <w:rFonts w:ascii="Arial" w:hAnsi="Arial" w:cs="Arial"/>
-          <w:b/>
-          <w:sz w:val="24"/>
-          <w:szCs w:val="24"/>
-          <w:lang w:val="en-CA"/>
-        </w:rPr>
-        <w:t>Results</w:t>
-      </w:r>
-    </w:p>
-    <w:p>
-      <w:pPr>
-        <w:rPr>
-          <w:rFonts w:ascii="Arial" w:hAnsi="Arial" w:cs="Arial"/>
-          <w:b/>
-          <w:sz w:val="24"/>
-          <w:szCs w:val="24"/>
-          <w:lang w:val="en-CA"/>
-        </w:rPr>
-      </w:pPr>
     </w:p>
     <w:p>
       <w:pPr>
@@ -4395,7 +5892,7 @@
 </file>
 
 <file path=customXml/itemProps1.xml><?xml version="1.0" encoding="utf-8"?>
-<ds:datastoreItem xmlns:ds="http://schemas.openxmlformats.org/officeDocument/2006/customXml" ds:itemID="{2926C22C-D733-4DA0-8F0D-2529AAA21D28}">
+<ds:datastoreItem xmlns:ds="http://schemas.openxmlformats.org/officeDocument/2006/customXml" ds:itemID="{41B1E1FA-3542-4BFD-92DB-0671C120A0D4}">
   <ds:schemaRefs>
     <ds:schemaRef ds:uri="http://schemas.openxmlformats.org/officeDocument/2006/bibliography"/>
   </ds:schemaRefs>

</xml_diff>